<commit_message>
base de datos sqlite agregada
</commit_message>
<xml_diff>
--- a/PROYECTO.docx
+++ b/PROYECTO.docx
@@ -1,6 +1,6 @@
 
 <file path=word/document.xml><?xml version="1.0" encoding="utf-8"?>
-<w:document xmlns:wpc="http://schemas.microsoft.com/office/word/2010/wordprocessingCanvas" xmlns:cx="http://schemas.microsoft.com/office/drawing/2014/chartex" xmlns:mc="http://schemas.openxmlformats.org/markup-compatibility/2006" xmlns:o="urn:schemas-microsoft-com:office:office" xmlns:r="http://schemas.openxmlformats.org/officeDocument/2006/relationships" xmlns:m="http://schemas.openxmlformats.org/officeDocument/2006/math" xmlns:v="urn:schemas-microsoft-com:vml" xmlns:wp14="http://schemas.microsoft.com/office/word/2010/wordprocessingDrawing" xmlns:wp="http://schemas.openxmlformats.org/drawingml/2006/wordprocessingDrawing" xmlns:w10="urn:schemas-microsoft-com:office:word" xmlns:w="http://schemas.openxmlformats.org/wordprocessingml/2006/main" xmlns:w14="http://schemas.microsoft.com/office/word/2010/wordml" xmlns:w15="http://schemas.microsoft.com/office/word/2012/wordml" xmlns:w16se="http://schemas.microsoft.com/office/word/2015/wordml/symex" xmlns:wpg="http://schemas.microsoft.com/office/word/2010/wordprocessingGroup" xmlns:wpi="http://schemas.microsoft.com/office/word/2010/wordprocessingInk" xmlns:wne="http://schemas.microsoft.com/office/word/2006/wordml" xmlns:wps="http://schemas.microsoft.com/office/word/2010/wordprocessingShape" mc:Ignorable="w14 w15 w16se wp14">
+<w:document xmlns:wpc="http://schemas.microsoft.com/office/word/2010/wordprocessingCanvas" xmlns:cx="http://schemas.microsoft.com/office/drawing/2014/chartex" xmlns:cx1="http://schemas.microsoft.com/office/drawing/2015/9/8/chartex" xmlns:cx2="http://schemas.microsoft.com/office/drawing/2015/10/21/chartex" xmlns:cx3="http://schemas.microsoft.com/office/drawing/2016/5/9/chartex" xmlns:cx4="http://schemas.microsoft.com/office/drawing/2016/5/10/chartex" xmlns:cx5="http://schemas.microsoft.com/office/drawing/2016/5/11/chartex" xmlns:cx6="http://schemas.microsoft.com/office/drawing/2016/5/12/chartex" xmlns:cx7="http://schemas.microsoft.com/office/drawing/2016/5/13/chartex" xmlns:cx8="http://schemas.microsoft.com/office/drawing/2016/5/14/chartex" xmlns:mc="http://schemas.openxmlformats.org/markup-compatibility/2006" xmlns:aink="http://schemas.microsoft.com/office/drawing/2016/ink" xmlns:am3d="http://schemas.microsoft.com/office/drawing/2017/model3d" xmlns:o="urn:schemas-microsoft-com:office:office" xmlns:oel="http://schemas.microsoft.com/office/2019/extlst" xmlns:r="http://schemas.openxmlformats.org/officeDocument/2006/relationships" xmlns:m="http://schemas.openxmlformats.org/officeDocument/2006/math" xmlns:v="urn:schemas-microsoft-com:vml" xmlns:wp14="http://schemas.microsoft.com/office/word/2010/wordprocessingDrawing" xmlns:wp="http://schemas.openxmlformats.org/drawingml/2006/wordprocessingDrawing" xmlns:w10="urn:schemas-microsoft-com:office:word" xmlns:w="http://schemas.openxmlformats.org/wordprocessingml/2006/main" xmlns:w14="http://schemas.microsoft.com/office/word/2010/wordml" xmlns:w15="http://schemas.microsoft.com/office/word/2012/wordml" xmlns:w16cex="http://schemas.microsoft.com/office/word/2018/wordml/cex" xmlns:w16cid="http://schemas.microsoft.com/office/word/2016/wordml/cid" xmlns:w16="http://schemas.microsoft.com/office/word/2018/wordml" xmlns:w16sdtdh="http://schemas.microsoft.com/office/word/2020/wordml/sdtdatahash" xmlns:w16se="http://schemas.microsoft.com/office/word/2015/wordml/symex" xmlns:wpg="http://schemas.microsoft.com/office/word/2010/wordprocessingGroup" xmlns:wpi="http://schemas.microsoft.com/office/word/2010/wordprocessingInk" xmlns:wne="http://schemas.microsoft.com/office/word/2006/wordml" xmlns:wps="http://schemas.microsoft.com/office/word/2010/wordprocessingShape" mc:Ignorable="w14 w15 w16se w16cid w16 w16cex w16sdtdh wp14">
   <w:body>
     <w:p>
       <w:pPr>
@@ -361,23 +361,7 @@
           <w:rFonts w:ascii="Arial" w:hAnsi="Arial" w:cs="Arial"/>
           <w:b/>
         </w:rPr>
-        <w:t xml:space="preserve">Sánchez Rojas, </w:t>
-      </w:r>
-      <w:proofErr w:type="spellStart"/>
-      <w:r>
-        <w:rPr>
-          <w:rFonts w:ascii="Arial" w:hAnsi="Arial" w:cs="Arial"/>
-          <w:b/>
-        </w:rPr>
-        <w:t>Jhonatan</w:t>
-      </w:r>
-      <w:proofErr w:type="spellEnd"/>
-      <w:r>
-        <w:rPr>
-          <w:rFonts w:ascii="Arial" w:hAnsi="Arial" w:cs="Arial"/>
-          <w:b/>
-        </w:rPr>
-        <w:t xml:space="preserve"> Artemio</w:t>
+        <w:t>Sánchez Rojas, Jhonatan Artemio</w:t>
       </w:r>
     </w:p>
     <w:p>
@@ -398,33 +382,8 @@
           <w:rFonts w:ascii="Arial" w:hAnsi="Arial" w:cs="Arial"/>
           <w:b/>
         </w:rPr>
-        <w:t xml:space="preserve">Vigo Villar, </w:t>
-      </w:r>
-      <w:proofErr w:type="spellStart"/>
-      <w:r>
-        <w:rPr>
-          <w:rFonts w:ascii="Arial" w:hAnsi="Arial" w:cs="Arial"/>
-          <w:b/>
-        </w:rPr>
-        <w:t>Cristhian</w:t>
-      </w:r>
-      <w:proofErr w:type="spellEnd"/>
-      <w:r>
-        <w:rPr>
-          <w:rFonts w:ascii="Arial" w:hAnsi="Arial" w:cs="Arial"/>
-          <w:b/>
-        </w:rPr>
-        <w:t xml:space="preserve"> </w:t>
-      </w:r>
-      <w:proofErr w:type="spellStart"/>
-      <w:r>
-        <w:rPr>
-          <w:rFonts w:ascii="Arial" w:hAnsi="Arial" w:cs="Arial"/>
-          <w:b/>
-        </w:rPr>
-        <w:t>Aaron</w:t>
-      </w:r>
-      <w:proofErr w:type="spellEnd"/>
+        <w:t>Vigo Villar, Cristhian Aaron</w:t>
+      </w:r>
     </w:p>
     <w:p>
       <w:pPr>
@@ -931,19 +890,11 @@
         </w:rPr>
         <w:t xml:space="preserve">sistema de gestión para una base de datos </w:t>
       </w:r>
-      <w:proofErr w:type="spellStart"/>
-      <w:r>
-        <w:rPr>
-          <w:sz w:val="24"/>
-        </w:rPr>
-        <w:t>SQLite</w:t>
-      </w:r>
-      <w:proofErr w:type="spellEnd"/>
-      <w:r>
-        <w:rPr>
-          <w:sz w:val="24"/>
-        </w:rPr>
-        <w:t>.</w:t>
+      <w:r>
+        <w:rPr>
+          <w:sz w:val="24"/>
+        </w:rPr>
+        <w:t>SQLite.</w:t>
       </w:r>
       <w:r>
         <w:rPr>
@@ -1040,9 +991,8 @@
           <w:iCs/>
           <w:sz w:val="24"/>
         </w:rPr>
-        <w:t xml:space="preserve">, </w:t>
-      </w:r>
-      <w:proofErr w:type="spellStart"/>
+        <w:t>, SQLite</w:t>
+      </w:r>
       <w:r>
         <w:rPr>
           <w:b/>
@@ -1050,9 +1000,8 @@
           <w:iCs/>
           <w:sz w:val="24"/>
         </w:rPr>
-        <w:t>SQLite</w:t>
-      </w:r>
-      <w:proofErr w:type="spellEnd"/>
+        <w:t xml:space="preserve">, historial médico </w:t>
+      </w:r>
       <w:r>
         <w:rPr>
           <w:b/>
@@ -1060,15 +1009,6 @@
           <w:iCs/>
           <w:sz w:val="24"/>
         </w:rPr>
-        <w:t xml:space="preserve">, historial médico </w:t>
-      </w:r>
-      <w:r>
-        <w:rPr>
-          <w:b/>
-          <w:i/>
-          <w:iCs/>
-          <w:sz w:val="24"/>
-        </w:rPr>
         <w:t xml:space="preserve"> </w:t>
       </w:r>
     </w:p>
@@ -1140,7 +1080,23 @@
           <w:sz w:val="24"/>
           <w:lang w:val="en-GB"/>
         </w:rPr>
-        <w:t xml:space="preserve"> graphic library and the management system for a SQLite database. The motivation followed by the project is the search for progressive improvement in medical-patient care, thus avoiding the wear and tear of internal administrative processes in medical </w:t>
+        <w:t xml:space="preserve"> graphic library and the management system for </w:t>
+      </w:r>
+      <w:proofErr w:type="gramStart"/>
+      <w:r>
+        <w:rPr>
+          <w:sz w:val="24"/>
+          <w:lang w:val="en-GB"/>
+        </w:rPr>
+        <w:t>a</w:t>
+      </w:r>
+      <w:proofErr w:type="gramEnd"/>
+      <w:r>
+        <w:rPr>
+          <w:sz w:val="24"/>
+          <w:lang w:val="en-GB"/>
+        </w:rPr>
+        <w:t xml:space="preserve"> SQLite database. The motivation followed by the project is the search for progressive improvement in medical-patient care, thus avoiding the wear and tear of internal administrative processes in medical </w:t>
       </w:r>
       <w:proofErr w:type="spellStart"/>
       <w:r>
@@ -3895,23 +3851,7 @@
           <w:sz w:val="24"/>
           <w:szCs w:val="24"/>
         </w:rPr>
-        <w:t xml:space="preserve"> al sector público, tenemos como antecedentes del trabajo, a la institución </w:t>
-      </w:r>
-      <w:proofErr w:type="spellStart"/>
-      <w:r>
-        <w:rPr>
-          <w:sz w:val="24"/>
-          <w:szCs w:val="24"/>
-        </w:rPr>
-        <w:t>EsSalud</w:t>
-      </w:r>
-      <w:proofErr w:type="spellEnd"/>
-      <w:r>
-        <w:rPr>
-          <w:sz w:val="24"/>
-          <w:szCs w:val="24"/>
-        </w:rPr>
-        <w:t xml:space="preserve">, la cual, </w:t>
+        <w:t xml:space="preserve"> al sector público, tenemos como antecedentes del trabajo, a la institución EsSalud, la cual, </w:t>
       </w:r>
       <w:r>
         <w:rPr>
@@ -4021,28 +3961,28 @@
           <w:sz w:val="24"/>
           <w:szCs w:val="24"/>
         </w:rPr>
-        <w:t>, entre otros aspectos, la</w:t>
-      </w:r>
-      <w:r>
-        <w:rPr>
-          <w:sz w:val="24"/>
-          <w:szCs w:val="24"/>
-        </w:rPr>
-        <w:t xml:space="preserve"> implementación de historiales </w:t>
-      </w:r>
-      <w:r>
-        <w:rPr>
-          <w:sz w:val="24"/>
-          <w:szCs w:val="24"/>
-        </w:rPr>
-        <w:t>clínicos</w:t>
-      </w:r>
-      <w:r>
-        <w:rPr>
-          <w:sz w:val="24"/>
-          <w:szCs w:val="24"/>
-        </w:rPr>
-        <w:t xml:space="preserve"> virtuales</w:t>
+        <w:t>, entre otros aspectos, la digitaliz</w:t>
+      </w:r>
+      <w:r>
+        <w:rPr>
+          <w:sz w:val="24"/>
+          <w:szCs w:val="24"/>
+        </w:rPr>
+        <w:t>ación de las historias clínicas</w:t>
+      </w:r>
+      <w:r>
+        <w:rPr>
+          <w:sz w:val="24"/>
+          <w:szCs w:val="24"/>
+        </w:rPr>
+        <w:t xml:space="preserve"> mediante una plataforma, d</w:t>
+      </w:r>
+      <w:r>
+        <w:rPr>
+          <w:sz w:val="24"/>
+          <w:szCs w:val="24"/>
+        </w:rPr>
+        <w:t>onde</w:t>
       </w:r>
       <w:r>
         <w:rPr>
@@ -4056,56 +3996,7 @@
           <w:sz w:val="24"/>
           <w:szCs w:val="24"/>
         </w:rPr>
-        <w:t>mediante una plataforma, d</w:t>
-      </w:r>
-      <w:r>
-        <w:rPr>
-          <w:sz w:val="24"/>
-          <w:szCs w:val="24"/>
-        </w:rPr>
-        <w:t>onde</w:t>
-      </w:r>
-      <w:r>
-        <w:rPr>
-          <w:sz w:val="24"/>
-          <w:szCs w:val="24"/>
-        </w:rPr>
-        <w:t xml:space="preserve"> </w:t>
-      </w:r>
-      <w:r>
-        <w:rPr>
-          <w:sz w:val="24"/>
-          <w:szCs w:val="24"/>
-        </w:rPr>
-        <w:t xml:space="preserve">el doctor encargado tiene acceso a toda la información </w:t>
-      </w:r>
-      <w:r>
-        <w:rPr>
-          <w:sz w:val="24"/>
-          <w:szCs w:val="24"/>
-        </w:rPr>
-        <w:t>del paciente</w:t>
-      </w:r>
-      <w:r>
-        <w:rPr>
-          <w:sz w:val="24"/>
-          <w:szCs w:val="24"/>
-        </w:rPr>
-        <w:t xml:space="preserve"> como</w:t>
-      </w:r>
-      <w:r>
-        <w:rPr>
-          <w:sz w:val="24"/>
-          <w:szCs w:val="24"/>
-        </w:rPr>
-        <w:t>: registro de alergias, exámenes complementarios, diagnósticos, tratamientos y demás</w:t>
-      </w:r>
-      <w:r>
-        <w:rPr>
-          <w:sz w:val="24"/>
-          <w:szCs w:val="24"/>
-        </w:rPr>
-        <w:t>.</w:t>
+        <w:t>el médico accede a toda la información completa del paciente: atenciones, exámenes auxiliares, diagnósticos, prescripciones, tratamientos y otros datos registrados durante el tratamiento.</w:t>
       </w:r>
       <w:r>
         <w:rPr>
@@ -4148,28 +4039,14 @@
           <w:sz w:val="24"/>
           <w:szCs w:val="24"/>
         </w:rPr>
-        <w:t>Lo que busco</w:t>
-      </w:r>
-      <w:r>
-        <w:rPr>
-          <w:sz w:val="24"/>
-          <w:szCs w:val="24"/>
-        </w:rPr>
-        <w:t xml:space="preserve"> reducir </w:t>
-      </w:r>
-      <w:r>
-        <w:rPr>
-          <w:sz w:val="24"/>
-          <w:szCs w:val="24"/>
-        </w:rPr>
-        <w:t>sustancialmente el tiempo de espera para la atención en los centros hospitalarios.  Beneficiando, aproximadamente, a 11 millones de afiliados al seguro</w:t>
-      </w:r>
-      <w:r>
-        <w:rPr>
-          <w:sz w:val="24"/>
-          <w:szCs w:val="24"/>
-        </w:rPr>
-        <w:t>.</w:t>
+        <w:t xml:space="preserve">Lo que busco reducir </w:t>
+      </w:r>
+      <w:r>
+        <w:rPr>
+          <w:sz w:val="24"/>
+          <w:szCs w:val="24"/>
+        </w:rPr>
+        <w:t>significativamente el tiempo de atención en hospitales en beneficio de los más de 11 millones de asegurados.</w:t>
       </w:r>
       <w:r>
         <w:rPr>
@@ -4207,49 +4084,14 @@
           <w:sz w:val="24"/>
           <w:szCs w:val="24"/>
         </w:rPr>
-        <w:t>Y, además, significo un importante suceso</w:t>
-      </w:r>
-      <w:r>
-        <w:rPr>
-          <w:sz w:val="24"/>
-          <w:szCs w:val="24"/>
-        </w:rPr>
-        <w:t xml:space="preserve"> en el sistema de </w:t>
-      </w:r>
-      <w:r>
-        <w:rPr>
-          <w:sz w:val="24"/>
-          <w:szCs w:val="24"/>
-        </w:rPr>
-        <w:t>Salud del Perú, siendo un paso</w:t>
-      </w:r>
-      <w:r>
-        <w:rPr>
-          <w:sz w:val="24"/>
-          <w:szCs w:val="24"/>
-        </w:rPr>
-        <w:t xml:space="preserve"> a gran escala, </w:t>
-      </w:r>
-      <w:r>
-        <w:rPr>
-          <w:sz w:val="24"/>
-          <w:szCs w:val="24"/>
-        </w:rPr>
-        <w:t xml:space="preserve">hacia </w:t>
-      </w:r>
-      <w:r>
-        <w:rPr>
-          <w:sz w:val="24"/>
-          <w:szCs w:val="24"/>
-        </w:rPr>
-        <w:t>la digitalización</w:t>
-      </w:r>
-      <w:r>
-        <w:rPr>
-          <w:sz w:val="24"/>
-          <w:szCs w:val="24"/>
-        </w:rPr>
-        <w:t xml:space="preserve"> de los procesos y servicios d</w:t>
+        <w:t xml:space="preserve">Y, además, significo un hito en el sistema de Salud del Perú, siendo un primer paso, a gran escala, </w:t>
+      </w:r>
+      <w:r>
+        <w:rPr>
+          <w:sz w:val="24"/>
+          <w:szCs w:val="24"/>
+        </w:rPr>
+        <w:t>en la era de la digitalización integral de los procesos y servicios d</w:t>
       </w:r>
       <w:r>
         <w:rPr>
@@ -4277,42 +4119,42 @@
           <w:sz w:val="24"/>
           <w:szCs w:val="24"/>
         </w:rPr>
-        <w:t>Además,</w:t>
-      </w:r>
-      <w:r>
-        <w:rPr>
-          <w:sz w:val="24"/>
-          <w:szCs w:val="24"/>
-        </w:rPr>
-        <w:t xml:space="preserve"> se sabe que,</w:t>
-      </w:r>
-      <w:r>
-        <w:rPr>
-          <w:sz w:val="24"/>
-          <w:szCs w:val="24"/>
-        </w:rPr>
-        <w:t xml:space="preserve"> este proyecto significa un desarrollo sostenible para el medio ambiente, al reemplazar el equivalente a cuatro millones de soles de papel, por archivos totalmente</w:t>
-      </w:r>
-      <w:r>
-        <w:rPr>
-          <w:sz w:val="24"/>
-          <w:szCs w:val="24"/>
-        </w:rPr>
-        <w:t xml:space="preserve"> virtuales</w:t>
-      </w:r>
-      <w:r>
-        <w:rPr>
-          <w:sz w:val="24"/>
-          <w:szCs w:val="24"/>
-        </w:rPr>
-        <w:t>.</w:t>
-      </w:r>
-      <w:r>
-        <w:rPr>
-          <w:sz w:val="24"/>
-          <w:szCs w:val="24"/>
-        </w:rPr>
-        <w:t xml:space="preserve"> </w:t>
+        <w:t xml:space="preserve">Y como un proyecto de desarrollo sostenible amigable con el medio ambiente, se sabe que, con la plataforma digital, </w:t>
+      </w:r>
+      <w:r>
+        <w:rPr>
+          <w:sz w:val="24"/>
+          <w:szCs w:val="24"/>
+        </w:rPr>
+        <w:t>la institución dejará de usar un equivalente a</w:t>
+      </w:r>
+      <w:r>
+        <w:rPr>
+          <w:sz w:val="24"/>
+          <w:szCs w:val="24"/>
+        </w:rPr>
+        <w:t xml:space="preserve"> cu</w:t>
+      </w:r>
+      <w:r>
+        <w:rPr>
+          <w:sz w:val="24"/>
+          <w:szCs w:val="24"/>
+        </w:rPr>
+        <w:t>atro millones de soles</w:t>
+      </w:r>
+      <w:r>
+        <w:rPr>
+          <w:sz w:val="24"/>
+          <w:szCs w:val="24"/>
+        </w:rPr>
+        <w:t xml:space="preserve"> de papel para sus </w:t>
+      </w:r>
+      <w:r>
+        <w:rPr>
+          <w:sz w:val="24"/>
+          <w:szCs w:val="24"/>
+        </w:rPr>
+        <w:t xml:space="preserve">diferentes trámites y servicios. </w:t>
       </w:r>
       <w:sdt>
         <w:sdtPr>
@@ -4323,7 +4165,6 @@
           <w:id w:val="-753821116"/>
           <w:citation/>
         </w:sdtPr>
-        <w:sdtEndPr/>
         <w:sdtContent>
           <w:r>
             <w:rPr>
@@ -4423,7 +4264,29 @@
           <w:sz w:val="24"/>
           <w:szCs w:val="24"/>
         </w:rPr>
+        <w:lastRenderedPageBreak/>
         <w:t>Datos Estadísticos:</w:t>
+      </w:r>
+    </w:p>
+    <w:p>
+      <w:pPr>
+        <w:pStyle w:val="Prrafodelista"/>
+        <w:spacing w:line="480" w:lineRule="auto"/>
+        <w:ind w:left="709" w:firstLine="742"/>
+        <w:jc w:val="both"/>
+        <w:rPr>
+          <w:color w:val="333333"/>
+          <w:sz w:val="24"/>
+          <w:szCs w:val="24"/>
+        </w:rPr>
+      </w:pPr>
+      <w:r>
+        <w:rPr>
+          <w:color w:val="333333"/>
+          <w:sz w:val="24"/>
+          <w:szCs w:val="24"/>
+        </w:rPr>
+        <w:t xml:space="preserve">Perú ocupa el puesto 71 en el nivel de digitalización de servicios en el Índice de Desarrollo de Gobierno Electrónico de las Naciones Unidas (ONU) 2020, lo que lo convierte en uno de los últimos en América Latina en su conjunto. En cuanto a la adopción de la historia clínica electrónica, según la Organización Panamericana de la Salud (OPS), solo el 52,6% de los países que la conforman cuentan con un sistema nacional de historia clínica electrónica, y solo el 26,3% cuenta con leyes que avalan su uso. </w:t>
       </w:r>
     </w:p>
     <w:p>
@@ -4444,7 +4307,23 @@
           <w:sz w:val="24"/>
           <w:szCs w:val="24"/>
         </w:rPr>
-        <w:t xml:space="preserve">Perú ocupa el puesto 71 en el Índice de Desarrollo de Gobierno Electrónico de las Naciones Unidas (ONU) en 2020 por el grado de digitalización de los servicios y es uno de los últimos en América Latina en su conjunto. En cuanto a la adopción de la historia clínica electrónica, según la Organización Panamericana de la Salud (OPS), solo el 52,6% de los países que la conforman cuentan con un sistema nacional de historia clínica electrónica, y solo el 26,3% cuenta con leyes que avalan su uso. </w:t>
+        <w:t xml:space="preserve">Según datos del Ministerio de Salud (Minsa) al 2021, el porcentaje de establecimientos de atención primaria con historia clínica electrónica en Lima no llega al </w:t>
+      </w:r>
+      <w:r>
+        <w:rPr>
+          <w:color w:val="333333"/>
+          <w:sz w:val="24"/>
+          <w:szCs w:val="24"/>
+        </w:rPr>
+        <w:t>40</w:t>
+      </w:r>
+      <w:r>
+        <w:rPr>
+          <w:color w:val="333333"/>
+          <w:sz w:val="24"/>
+          <w:szCs w:val="24"/>
+        </w:rPr>
+        <w:t>%, e incluso al 10% en zonas como Cajamarca. Lo ideal es cambiar esta situación con la digitalización y modernización del sector salud, integrando en un solo lugar la información generada por los profesionales de la salud, los pacientes y los sistemas de información.</w:t>
       </w:r>
     </w:p>
     <w:p>
@@ -4459,48 +4338,6 @@
           <w:szCs w:val="24"/>
         </w:rPr>
       </w:pPr>
-      <w:r>
-        <w:rPr>
-          <w:color w:val="333333"/>
-          <w:sz w:val="24"/>
-          <w:szCs w:val="24"/>
-        </w:rPr>
-        <w:t xml:space="preserve"> Según datos del Ministerio de Salud (</w:t>
-      </w:r>
-      <w:proofErr w:type="spellStart"/>
-      <w:r>
-        <w:rPr>
-          <w:color w:val="333333"/>
-          <w:sz w:val="24"/>
-          <w:szCs w:val="24"/>
-        </w:rPr>
-        <w:t>Minsa</w:t>
-      </w:r>
-      <w:proofErr w:type="spellEnd"/>
-      <w:r>
-        <w:rPr>
-          <w:color w:val="333333"/>
-          <w:sz w:val="24"/>
-          <w:szCs w:val="24"/>
-        </w:rPr>
-        <w:t xml:space="preserve">) de 2021, el porcentaje de establecimientos de atención primaria con historia clínica electrónica no llega al </w:t>
-      </w:r>
-      <w:r>
-        <w:rPr>
-          <w:color w:val="333333"/>
-          <w:sz w:val="24"/>
-          <w:szCs w:val="24"/>
-        </w:rPr>
-        <w:t>4</w:t>
-      </w:r>
-      <w:r>
-        <w:rPr>
-          <w:color w:val="333333"/>
-          <w:sz w:val="24"/>
-          <w:szCs w:val="24"/>
-        </w:rPr>
-        <w:t>0% en Lima y ni siquiera al 10% en zonas como Cajamarca. Lo ideal es cambiar esta situación con la digitalización y modernización del sector salud, integrando en un solo lugar la información generada por los profesionales de la salud, los pacientes y los sistemas de información.</w:t>
-      </w:r>
     </w:p>
     <w:p>
       <w:pPr>
@@ -4569,17 +4406,6 @@
     </w:p>
     <w:p>
       <w:pPr>
-        <w:spacing w:line="480" w:lineRule="auto"/>
-        <w:jc w:val="both"/>
-        <w:rPr>
-          <w:color w:val="333333"/>
-          <w:sz w:val="24"/>
-          <w:szCs w:val="24"/>
-        </w:rPr>
-      </w:pPr>
-    </w:p>
-    <w:p>
-      <w:pPr>
         <w:pStyle w:val="Prrafodelista"/>
         <w:spacing w:line="480" w:lineRule="auto"/>
         <w:ind w:left="709" w:firstLine="731"/>
@@ -4590,6 +4416,45 @@
           <w:szCs w:val="24"/>
         </w:rPr>
       </w:pPr>
+    </w:p>
+    <w:p>
+      <w:pPr>
+        <w:pStyle w:val="Prrafodelista"/>
+        <w:spacing w:line="480" w:lineRule="auto"/>
+        <w:ind w:left="709" w:firstLine="731"/>
+        <w:jc w:val="both"/>
+        <w:rPr>
+          <w:color w:val="333333"/>
+          <w:sz w:val="24"/>
+          <w:szCs w:val="24"/>
+        </w:rPr>
+      </w:pPr>
+    </w:p>
+    <w:p>
+      <w:pPr>
+        <w:pStyle w:val="Prrafodelista"/>
+        <w:spacing w:line="480" w:lineRule="auto"/>
+        <w:ind w:left="709" w:firstLine="731"/>
+        <w:jc w:val="both"/>
+        <w:rPr>
+          <w:color w:val="333333"/>
+          <w:sz w:val="24"/>
+          <w:szCs w:val="24"/>
+        </w:rPr>
+      </w:pPr>
+    </w:p>
+    <w:p>
+      <w:pPr>
+        <w:pStyle w:val="Prrafodelista"/>
+        <w:spacing w:line="480" w:lineRule="auto"/>
+        <w:ind w:left="709" w:firstLine="731"/>
+        <w:jc w:val="both"/>
+        <w:rPr>
+          <w:color w:val="333333"/>
+          <w:sz w:val="24"/>
+          <w:szCs w:val="24"/>
+        </w:rPr>
+      </w:pPr>
       <w:r>
         <w:rPr>
           <w:color w:val="333333"/>
@@ -4604,79 +4469,7 @@
           <w:sz w:val="24"/>
           <w:szCs w:val="24"/>
         </w:rPr>
-        <w:t xml:space="preserve">Según la Ley N°30024 y las normas de la Organización Mundial de la Salud, la historia clínica digital debe tener cuatro características: ser única, es decir, debe </w:t>
-      </w:r>
-      <w:r>
-        <w:rPr>
-          <w:color w:val="333333"/>
-          <w:sz w:val="24"/>
-          <w:szCs w:val="24"/>
-        </w:rPr>
-        <w:t>ser un</w:t>
-      </w:r>
-      <w:r>
-        <w:rPr>
-          <w:color w:val="333333"/>
-          <w:sz w:val="24"/>
-          <w:szCs w:val="24"/>
-        </w:rPr>
-        <w:t xml:space="preserve"> documento </w:t>
-      </w:r>
-      <w:r>
-        <w:rPr>
-          <w:color w:val="333333"/>
-          <w:sz w:val="24"/>
-          <w:szCs w:val="24"/>
-        </w:rPr>
-        <w:t xml:space="preserve">exclusivo de cada peruano en relación a </w:t>
-      </w:r>
-      <w:r>
-        <w:rPr>
-          <w:color w:val="333333"/>
-          <w:sz w:val="24"/>
-          <w:szCs w:val="24"/>
-        </w:rPr>
-        <w:t xml:space="preserve">su </w:t>
-      </w:r>
-      <w:r>
-        <w:rPr>
-          <w:color w:val="333333"/>
-          <w:sz w:val="24"/>
-          <w:szCs w:val="24"/>
-        </w:rPr>
-        <w:t>salud</w:t>
-      </w:r>
-      <w:r>
-        <w:rPr>
-          <w:color w:val="333333"/>
-          <w:sz w:val="24"/>
-          <w:szCs w:val="24"/>
-        </w:rPr>
-        <w:t>; estar integrada, lo que sign</w:t>
-      </w:r>
-      <w:r>
-        <w:rPr>
-          <w:color w:val="333333"/>
-          <w:sz w:val="24"/>
-          <w:szCs w:val="24"/>
-        </w:rPr>
-        <w:t>ifica que todos los procedimientos de salud que se realicen</w:t>
-      </w:r>
-      <w:r>
-        <w:rPr>
-          <w:color w:val="333333"/>
-          <w:sz w:val="24"/>
-          <w:szCs w:val="24"/>
-        </w:rPr>
-        <w:t xml:space="preserve"> al paciente</w:t>
-      </w:r>
-      <w:r>
-        <w:rPr>
-          <w:color w:val="333333"/>
-          <w:sz w:val="24"/>
-          <w:szCs w:val="24"/>
-        </w:rPr>
-        <w:t xml:space="preserve"> deben </w:t>
+        <w:t xml:space="preserve">Según la Ley N°30024 y las normas de la Organización Mundial de la </w:t>
       </w:r>
       <w:r>
         <w:rPr>
@@ -4685,47 +4478,15 @@
           <w:szCs w:val="24"/>
         </w:rPr>
         <w:lastRenderedPageBreak/>
-        <w:t>estar registrados en la misma</w:t>
-      </w:r>
-      <w:r>
-        <w:rPr>
-          <w:color w:val="333333"/>
-          <w:sz w:val="24"/>
-          <w:szCs w:val="24"/>
-        </w:rPr>
-        <w:t>; debe ser acumulativa, incluyendo todos los eventos que se den a futuro; y debe ser portable,</w:t>
-      </w:r>
-      <w:r>
-        <w:rPr>
-          <w:color w:val="333333"/>
-          <w:sz w:val="24"/>
-          <w:szCs w:val="24"/>
-        </w:rPr>
-        <w:t xml:space="preserve"> teniendo un fácil acceso sin importar la ubicación nacional</w:t>
-      </w:r>
-      <w:r>
-        <w:rPr>
-          <w:color w:val="333333"/>
-          <w:sz w:val="24"/>
-          <w:szCs w:val="24"/>
-        </w:rPr>
-        <w:t>.</w:t>
-      </w:r>
-      <w:r>
-        <w:rPr>
-          <w:color w:val="333333"/>
-          <w:sz w:val="24"/>
-          <w:szCs w:val="24"/>
-        </w:rPr>
-        <w:t xml:space="preserve"> D</w:t>
-      </w:r>
-      <w:r>
-        <w:rPr>
-          <w:color w:val="333333"/>
-          <w:sz w:val="24"/>
-          <w:szCs w:val="24"/>
-        </w:rPr>
-        <w:t xml:space="preserve">e las </w:t>
+        <w:t>Salud, la historia clínica digital debe tener cuatro características: ser única, es decir, debe ser el único documento de salud viable para cada uno de los peruanos; estar integrada, lo que significa que todas las prestaciones de salud que se brinden al paciente deben estar incluidas en el mismo documento; debe ser acumulativa, incluyendo todos los eventos que se den a futuro; y debe ser portable, pudiendo acceder a ella desde cualquier parte del país.</w:t>
+      </w:r>
+      <w:r>
+        <w:rPr>
+          <w:color w:val="333333"/>
+          <w:sz w:val="24"/>
+          <w:szCs w:val="24"/>
+        </w:rPr>
+        <w:t xml:space="preserve"> Y de las </w:t>
       </w:r>
       <w:r>
         <w:rPr>
@@ -4789,18 +4550,8 @@
           <w:sz w:val="24"/>
           <w:szCs w:val="24"/>
         </w:rPr>
-        <w:t xml:space="preserve"> </w:t>
-      </w:r>
-      <w:proofErr w:type="spellStart"/>
-      <w:r>
-        <w:rPr>
-          <w:color w:val="333333"/>
-          <w:sz w:val="24"/>
-          <w:szCs w:val="24"/>
-        </w:rPr>
-        <w:t>EsSalud</w:t>
-      </w:r>
-      <w:proofErr w:type="spellEnd"/>
+        <w:t xml:space="preserve"> EsSalud</w:t>
+      </w:r>
       <w:r>
         <w:rPr>
           <w:color w:val="333333"/>
@@ -4827,7 +4578,6 @@
           <w:id w:val="-2061858085"/>
           <w:citation/>
         </w:sdtPr>
-        <w:sdtEndPr/>
         <w:sdtContent>
           <w:r>
             <w:rPr>
@@ -4887,13 +4637,88 @@
         <w:pStyle w:val="Prrafodelista"/>
         <w:spacing w:line="480" w:lineRule="auto"/>
         <w:ind w:left="709" w:firstLine="731"/>
-        <w:jc w:val="both"/>
-        <w:rPr>
-          <w:color w:val="333333"/>
-          <w:sz w:val="24"/>
-          <w:szCs w:val="24"/>
-        </w:rPr>
-      </w:pPr>
+        <w:rPr>
+          <w:color w:val="333333"/>
+          <w:sz w:val="24"/>
+          <w:szCs w:val="24"/>
+        </w:rPr>
+      </w:pPr>
+      <w:r>
+        <w:rPr>
+          <w:color w:val="333333"/>
+          <w:sz w:val="24"/>
+          <w:szCs w:val="24"/>
+        </w:rPr>
+        <w:t xml:space="preserve">Según </w:t>
+      </w:r>
+      <w:proofErr w:type="spellStart"/>
+      <w:r>
+        <w:rPr>
+          <w:color w:val="333333"/>
+          <w:sz w:val="24"/>
+          <w:szCs w:val="24"/>
+        </w:rPr>
+        <w:t>Medigest</w:t>
+      </w:r>
+      <w:proofErr w:type="spellEnd"/>
+      <w:r>
+        <w:rPr>
+          <w:color w:val="333333"/>
+          <w:sz w:val="24"/>
+          <w:szCs w:val="24"/>
+        </w:rPr>
+        <w:t xml:space="preserve"> </w:t>
+      </w:r>
+      <w:proofErr w:type="spellStart"/>
+      <w:r>
+        <w:rPr>
+          <w:color w:val="333333"/>
+          <w:sz w:val="24"/>
+          <w:szCs w:val="24"/>
+        </w:rPr>
+        <w:t>Consultants</w:t>
+      </w:r>
+      <w:proofErr w:type="spellEnd"/>
+      <w:r>
+        <w:rPr>
+          <w:color w:val="333333"/>
+          <w:sz w:val="24"/>
+          <w:szCs w:val="24"/>
+        </w:rPr>
+        <w:t>, la digitalización de las historias clínicas traerá importantes beneficios a la gestión de las instalaciones médicas, entre ellos</w:t>
+      </w:r>
+      <w:r>
+        <w:rPr>
+          <w:color w:val="333333"/>
+          <w:sz w:val="24"/>
+          <w:szCs w:val="24"/>
+        </w:rPr>
+        <w:t>, la</w:t>
+      </w:r>
+      <w:r>
+        <w:rPr>
+          <w:color w:val="333333"/>
+          <w:sz w:val="24"/>
+          <w:szCs w:val="24"/>
+        </w:rPr>
+        <w:t xml:space="preserve"> </w:t>
+      </w:r>
+      <w:r>
+        <w:rPr>
+          <w:color w:val="333333"/>
+          <w:sz w:val="24"/>
+          <w:szCs w:val="24"/>
+        </w:rPr>
+        <w:t>t</w:t>
+      </w:r>
+      <w:r>
+        <w:rPr>
+          <w:color w:val="333333"/>
+          <w:sz w:val="24"/>
+          <w:szCs w:val="24"/>
+        </w:rPr>
+        <w:t>asa de retorno de la inversión en espacio físico al evitar grandes cantidades de registros físicos y reducir el tiempo dedicado a buscar registros médicos y posibles errores de archivo.</w:t>
+      </w:r>
     </w:p>
     <w:p>
       <w:pPr>
@@ -4912,85 +4737,7 @@
           <w:sz w:val="24"/>
           <w:szCs w:val="24"/>
         </w:rPr>
-        <w:t xml:space="preserve">Según </w:t>
-      </w:r>
-      <w:proofErr w:type="spellStart"/>
-      <w:r>
-        <w:rPr>
-          <w:color w:val="333333"/>
-          <w:sz w:val="24"/>
-          <w:szCs w:val="24"/>
-        </w:rPr>
-        <w:t>Medigest</w:t>
-      </w:r>
-      <w:proofErr w:type="spellEnd"/>
-      <w:r>
-        <w:rPr>
-          <w:color w:val="333333"/>
-          <w:sz w:val="24"/>
-          <w:szCs w:val="24"/>
-        </w:rPr>
-        <w:t xml:space="preserve"> </w:t>
-      </w:r>
-      <w:proofErr w:type="spellStart"/>
-      <w:r>
-        <w:rPr>
-          <w:color w:val="333333"/>
-          <w:sz w:val="24"/>
-          <w:szCs w:val="24"/>
-        </w:rPr>
-        <w:t>Consultants</w:t>
-      </w:r>
-      <w:proofErr w:type="spellEnd"/>
-      <w:r>
-        <w:rPr>
-          <w:color w:val="333333"/>
-          <w:sz w:val="24"/>
-          <w:szCs w:val="24"/>
-        </w:rPr>
-        <w:t>, la digitalización de las historias clínicas traerá importantes beneficios a la gestión de las instalaciones médicas, entre ellos</w:t>
-      </w:r>
-      <w:r>
-        <w:rPr>
-          <w:color w:val="333333"/>
-          <w:sz w:val="24"/>
-          <w:szCs w:val="24"/>
-        </w:rPr>
-        <w:t>, la</w:t>
-      </w:r>
-      <w:r>
-        <w:rPr>
-          <w:color w:val="333333"/>
-          <w:sz w:val="24"/>
-          <w:szCs w:val="24"/>
-        </w:rPr>
-        <w:t xml:space="preserve"> </w:t>
-      </w:r>
-      <w:r>
-        <w:rPr>
-          <w:color w:val="333333"/>
-          <w:sz w:val="24"/>
-          <w:szCs w:val="24"/>
-        </w:rPr>
-        <w:t>t</w:t>
-      </w:r>
-      <w:r>
-        <w:rPr>
-          <w:color w:val="333333"/>
-          <w:sz w:val="24"/>
-          <w:szCs w:val="24"/>
-        </w:rPr>
-        <w:t>asa de retorno de la inversión en espacio físico al evitar grand</w:t>
-      </w:r>
-      <w:bookmarkStart w:id="4" w:name="_GoBack"/>
-      <w:bookmarkEnd w:id="4"/>
-      <w:r>
-        <w:rPr>
-          <w:color w:val="333333"/>
-          <w:sz w:val="24"/>
-          <w:szCs w:val="24"/>
-        </w:rPr>
-        <w:t>es cantidades de registros físicos y reducir el tiempo dedicado a buscar registros médicos y posibles errores de archivo.</w:t>
+        <w:t>De lo expuesto en párrafos anteriores es evidente que el proyecto planteado puede contribuir a la solución del problema, el implementar una aplicación de escritorio que permita almacenar el historial médico del paciente, puede ayudar a tener un mejor seguimiento del estado del paciente, además, permite economizar en cuanto a gastos de oficina.</w:t>
       </w:r>
     </w:p>
     <w:p>
@@ -5004,14 +4751,6 @@
           <w:szCs w:val="24"/>
         </w:rPr>
       </w:pPr>
-      <w:r>
-        <w:rPr>
-          <w:color w:val="333333"/>
-          <w:sz w:val="24"/>
-          <w:szCs w:val="24"/>
-        </w:rPr>
-        <w:t>De lo expuesto en párrafos anteriores es evidente que el proyecto planteado puede contribuir a la solución del problema, el implementar una aplicación de escritorio que permita almacenar el historial médico del paciente, puede ayudar a tener un mejor seguimiento del estado del paciente, además, permite economizar en cuanto a gastos de oficina.</w:t>
-      </w:r>
     </w:p>
     <w:p>
       <w:pPr>
@@ -5060,18 +4799,6 @@
           <w:szCs w:val="24"/>
         </w:rPr>
       </w:pPr>
-    </w:p>
-    <w:p>
-      <w:pPr>
-        <w:pStyle w:val="Prrafodelista"/>
-        <w:spacing w:line="480" w:lineRule="auto"/>
-        <w:ind w:left="709" w:firstLine="731"/>
-        <w:rPr>
-          <w:color w:val="333333"/>
-          <w:sz w:val="24"/>
-          <w:szCs w:val="24"/>
-        </w:rPr>
-      </w:pPr>
       <w:r>
         <w:rPr>
           <w:color w:val="333333"/>
@@ -5118,7 +4845,16 @@
           <w:sz w:val="24"/>
           <w:szCs w:val="24"/>
         </w:rPr>
-        <w:t xml:space="preserve"> la Norma Técnica de Salud (NTS 022, 2006)</w:t>
+        <w:t xml:space="preserve"> la Norma Técnica de </w:t>
+      </w:r>
+      <w:r>
+        <w:rPr>
+          <w:color w:val="333333"/>
+          <w:sz w:val="24"/>
+          <w:szCs w:val="24"/>
+        </w:rPr>
+        <w:lastRenderedPageBreak/>
+        <w:t>Salud (NTS 022, 2006)</w:t>
       </w:r>
       <w:r>
         <w:rPr>
@@ -5230,16 +4966,7 @@
           <w:sz w:val="24"/>
           <w:szCs w:val="24"/>
         </w:rPr>
-        <w:t xml:space="preserve">, formatos de emergencia, formatos de consulta </w:t>
-      </w:r>
-      <w:r>
-        <w:rPr>
-          <w:color w:val="333333"/>
-          <w:sz w:val="24"/>
-          <w:szCs w:val="24"/>
-        </w:rPr>
-        <w:lastRenderedPageBreak/>
-        <w:t>externa, etc.</w:t>
+        <w:t>, formatos de emergencia, formatos de consulta externa, etc.</w:t>
       </w:r>
     </w:p>
     <w:p>
@@ -5703,7 +5430,16 @@
           <w:sz w:val="24"/>
           <w:szCs w:val="24"/>
         </w:rPr>
-        <w:t xml:space="preserve">desarrolla software para el sector salud, </w:t>
+        <w:t xml:space="preserve">desarrolla software </w:t>
+      </w:r>
+      <w:r>
+        <w:rPr>
+          <w:color w:val="333333"/>
+          <w:sz w:val="24"/>
+          <w:szCs w:val="24"/>
+        </w:rPr>
+        <w:lastRenderedPageBreak/>
+        <w:t xml:space="preserve">para el sector salud, </w:t>
       </w:r>
       <w:r>
         <w:rPr>
@@ -5783,16 +5519,7 @@
           <w:sz w:val="24"/>
           <w:szCs w:val="24"/>
         </w:rPr>
-        <w:t xml:space="preserve"> </w:t>
-      </w:r>
-      <w:r>
-        <w:rPr>
-          <w:color w:val="333333"/>
-          <w:sz w:val="24"/>
-          <w:szCs w:val="24"/>
-        </w:rPr>
-        <w:lastRenderedPageBreak/>
-        <w:t xml:space="preserve">empleando el método </w:t>
+        <w:t xml:space="preserve"> empleando el método </w:t>
       </w:r>
       <w:r>
         <w:rPr>
@@ -5954,23 +5681,13 @@
           <w:szCs w:val="24"/>
         </w:rPr>
       </w:pPr>
-      <w:proofErr w:type="spellStart"/>
-      <w:r>
-        <w:rPr>
-          <w:color w:val="333333"/>
-          <w:sz w:val="24"/>
-          <w:szCs w:val="24"/>
-        </w:rPr>
-        <w:t>EsSalud</w:t>
-      </w:r>
-      <w:proofErr w:type="spellEnd"/>
-      <w:r>
-        <w:rPr>
-          <w:color w:val="333333"/>
-          <w:sz w:val="24"/>
-          <w:szCs w:val="24"/>
-        </w:rPr>
-        <w:t xml:space="preserve"> </w:t>
+      <w:r>
+        <w:rPr>
+          <w:color w:val="333333"/>
+          <w:sz w:val="24"/>
+          <w:szCs w:val="24"/>
+        </w:rPr>
+        <w:t xml:space="preserve">EsSalud </w:t>
       </w:r>
       <w:proofErr w:type="spellStart"/>
       <w:r>
@@ -6084,7 +5801,6 @@
           <w:id w:val="1169286262"/>
           <w:citation/>
         </w:sdtPr>
-        <w:sdtEndPr/>
         <w:sdtContent>
           <w:r>
             <w:rPr>
@@ -6224,7 +5940,7 @@
         <w:spacing w:before="90" w:line="480" w:lineRule="auto"/>
         <w:ind w:left="740" w:hanging="480"/>
       </w:pPr>
-      <w:bookmarkStart w:id="5" w:name="_Toc107609092"/>
+      <w:bookmarkStart w:id="4" w:name="_Toc107609092"/>
       <w:r>
         <w:t>Formulación del</w:t>
       </w:r>
@@ -6237,7 +5953,7 @@
       <w:r>
         <w:t>Problema</w:t>
       </w:r>
-      <w:bookmarkEnd w:id="5"/>
+      <w:bookmarkEnd w:id="4"/>
     </w:p>
     <w:p>
       <w:pPr>
@@ -6246,6 +5962,7 @@
         <w:ind w:left="920"/>
       </w:pPr>
       <w:r>
+        <w:lastRenderedPageBreak/>
         <w:t xml:space="preserve">¿Puede un </w:t>
       </w:r>
       <w:r>
@@ -6276,12 +5993,11 @@
         </w:tabs>
         <w:spacing w:before="230"/>
       </w:pPr>
-      <w:bookmarkStart w:id="6" w:name="_Toc107609093"/>
-      <w:r>
-        <w:lastRenderedPageBreak/>
+      <w:bookmarkStart w:id="5" w:name="_Toc107609093"/>
+      <w:r>
         <w:t>Objetivos</w:t>
       </w:r>
-      <w:bookmarkEnd w:id="6"/>
+      <w:bookmarkEnd w:id="5"/>
     </w:p>
     <w:p>
       <w:pPr>
@@ -6507,11 +6223,11 @@
         </w:tabs>
         <w:spacing w:before="154"/>
       </w:pPr>
-      <w:bookmarkStart w:id="7" w:name="_Toc107609094"/>
+      <w:bookmarkStart w:id="6" w:name="_Toc107609094"/>
       <w:r>
         <w:t>Justificación</w:t>
       </w:r>
-      <w:bookmarkEnd w:id="7"/>
+      <w:bookmarkEnd w:id="6"/>
     </w:p>
     <w:p>
       <w:pPr>
@@ -6686,11 +6402,11 @@
         <w:ind w:left="3645" w:right="3161" w:firstLine="248"/>
         <w:jc w:val="left"/>
       </w:pPr>
-      <w:bookmarkStart w:id="8" w:name="_Toc107609095"/>
+      <w:bookmarkStart w:id="7" w:name="_Toc107609095"/>
       <w:r>
         <w:t>Capítulo 2 Marco Teórico</w:t>
       </w:r>
-      <w:bookmarkEnd w:id="8"/>
+      <w:bookmarkEnd w:id="7"/>
     </w:p>
     <w:p>
       <w:pPr>
@@ -7321,7 +7037,7 @@
           <w:szCs w:val="24"/>
           <w:shd w:val="clear" w:color="auto" w:fill="FFFFFF"/>
         </w:rPr>
-        <w:t xml:space="preserve">: </w:t>
+        <w:t xml:space="preserve">: Tool </w:t>
       </w:r>
       <w:proofErr w:type="spellStart"/>
       <w:r>
@@ -7331,7 +7047,7 @@
           <w:szCs w:val="24"/>
           <w:shd w:val="clear" w:color="auto" w:fill="FFFFFF"/>
         </w:rPr>
-        <w:t>Tool</w:t>
+        <w:t>Command</w:t>
       </w:r>
       <w:proofErr w:type="spellEnd"/>
       <w:r>
@@ -7341,47 +7057,7 @@
           <w:szCs w:val="24"/>
           <w:shd w:val="clear" w:color="auto" w:fill="FFFFFF"/>
         </w:rPr>
-        <w:t xml:space="preserve"> </w:t>
-      </w:r>
-      <w:proofErr w:type="spellStart"/>
-      <w:r>
-        <w:rPr>
-          <w:color w:val="273044"/>
-          <w:sz w:val="24"/>
-          <w:szCs w:val="24"/>
-          <w:shd w:val="clear" w:color="auto" w:fill="FFFFFF"/>
-        </w:rPr>
-        <w:t>Command</w:t>
-      </w:r>
-      <w:proofErr w:type="spellEnd"/>
-      <w:r>
-        <w:rPr>
-          <w:color w:val="273044"/>
-          <w:sz w:val="24"/>
-          <w:szCs w:val="24"/>
-          <w:shd w:val="clear" w:color="auto" w:fill="FFFFFF"/>
-        </w:rPr>
-        <w:t xml:space="preserve"> </w:t>
-      </w:r>
-      <w:proofErr w:type="spellStart"/>
-      <w:r>
-        <w:rPr>
-          <w:color w:val="273044"/>
-          <w:sz w:val="24"/>
-          <w:szCs w:val="24"/>
-          <w:shd w:val="clear" w:color="auto" w:fill="FFFFFF"/>
-        </w:rPr>
-        <w:t>Language</w:t>
-      </w:r>
-      <w:proofErr w:type="spellEnd"/>
-      <w:r>
-        <w:rPr>
-          <w:color w:val="273044"/>
-          <w:sz w:val="24"/>
-          <w:szCs w:val="24"/>
-          <w:shd w:val="clear" w:color="auto" w:fill="FFFFFF"/>
-        </w:rPr>
-        <w:t xml:space="preserve">), </w:t>
+        <w:t xml:space="preserve"> Language), </w:t>
       </w:r>
       <w:r>
         <w:rPr>
@@ -7600,7 +7276,6 @@
           <w:u w:val="single"/>
         </w:rPr>
       </w:pPr>
-      <w:proofErr w:type="spellStart"/>
       <w:r>
         <w:rPr>
           <w:b/>
@@ -7609,10 +7284,194 @@
           <w:szCs w:val="24"/>
           <w:u w:val="single"/>
         </w:rPr>
-        <w:t>SQLite</w:t>
+        <w:t>SQLite:</w:t>
+      </w:r>
+    </w:p>
+    <w:p>
+      <w:pPr>
+        <w:spacing w:line="480" w:lineRule="auto"/>
+        <w:jc w:val="both"/>
+        <w:rPr>
+          <w:sz w:val="24"/>
+          <w:szCs w:val="24"/>
+        </w:rPr>
+      </w:pPr>
+      <w:r>
+        <w:rPr>
+          <w:sz w:val="24"/>
+          <w:szCs w:val="24"/>
+          <w:shd w:val="clear" w:color="auto" w:fill="FFFFFF"/>
+        </w:rPr>
+        <w:t xml:space="preserve">SQLite es una herramienta gratuita que hace que sea simple, eficiente, potente y rápido almacenar información en dispositivos integrados y en dispositivos </w:t>
+      </w:r>
+      <w:r>
+        <w:rPr>
+          <w:sz w:val="24"/>
+          <w:szCs w:val="24"/>
+          <w:shd w:val="clear" w:color="auto" w:fill="FFFFFF"/>
+        </w:rPr>
+        <w:t>con capacidades</w:t>
+      </w:r>
+      <w:r>
+        <w:rPr>
+          <w:sz w:val="24"/>
+          <w:szCs w:val="24"/>
+          <w:shd w:val="clear" w:color="auto" w:fill="FFFFFF"/>
+        </w:rPr>
+        <w:t xml:space="preserve"> de hardware pequeñas, </w:t>
+      </w:r>
+      <w:r>
+        <w:rPr>
+          <w:sz w:val="24"/>
+          <w:szCs w:val="24"/>
+          <w:shd w:val="clear" w:color="auto" w:fill="FFFFFF"/>
+        </w:rPr>
+        <w:t>como PDA</w:t>
+      </w:r>
+      <w:r>
+        <w:rPr>
+          <w:sz w:val="24"/>
+          <w:szCs w:val="24"/>
+          <w:shd w:val="clear" w:color="auto" w:fill="FFFFFF"/>
+        </w:rPr>
+        <w:t xml:space="preserve"> o teléfonos móviles. SQLite implementa el estándar SQL92 y también agrega extensiones que facilitan su uso en cualquier entorno de desarrollo. Esto permite que SQLite admita desde las consultas más básicas hasta las más complejas en el lenguaje SQL y, lo que es más importante, se puede usar tanto en dispositivos móviles como en sistemas de escritorio sin escribir ni exportar datos complejos. porque existe una compatibilidad del 100 % entre diferentes plataformas, lo que hace que la portabilidad entre dispositivos y plataformas sea perfecta.</w:t>
+      </w:r>
+    </w:p>
+    <w:p>
+      <w:pPr>
+        <w:spacing w:line="480" w:lineRule="auto"/>
+        <w:jc w:val="both"/>
+        <w:rPr>
+          <w:sz w:val="24"/>
+          <w:szCs w:val="24"/>
+          <w:shd w:val="clear" w:color="auto" w:fill="FFFFFF"/>
+        </w:rPr>
+      </w:pPr>
+      <w:r>
+        <w:rPr>
+          <w:sz w:val="24"/>
+          <w:szCs w:val="24"/>
+          <w:shd w:val="clear" w:color="auto" w:fill="FFFFFF"/>
+        </w:rPr>
+        <w:t xml:space="preserve">Debido a que SQLite es un software gratuito, se puede encontrar una gran cantidad de componentes, bibliotecas y controladores para interactuar con SQLite desde una variedad de lenguajes y plataformas de programación. Ya sea que usemos lenguajes modernos como Java, Perl, Python, PHP, Ruby, C#, lenguajes más antiguos como Pascal, </w:t>
+      </w:r>
+      <w:proofErr w:type="spellStart"/>
+      <w:r>
+        <w:rPr>
+          <w:sz w:val="24"/>
+          <w:szCs w:val="24"/>
+          <w:shd w:val="clear" w:color="auto" w:fill="FFFFFF"/>
+        </w:rPr>
+        <w:t>SmallTalk</w:t>
       </w:r>
       <w:proofErr w:type="spellEnd"/>
       <w:r>
+        <w:rPr>
+          <w:sz w:val="24"/>
+          <w:szCs w:val="24"/>
+          <w:shd w:val="clear" w:color="auto" w:fill="FFFFFF"/>
+        </w:rPr>
+        <w:t xml:space="preserve">, Clipper o lenguajes menos conocidos como </w:t>
+      </w:r>
+      <w:proofErr w:type="spellStart"/>
+      <w:r>
+        <w:rPr>
+          <w:sz w:val="24"/>
+          <w:szCs w:val="24"/>
+          <w:shd w:val="clear" w:color="auto" w:fill="FFFFFF"/>
+        </w:rPr>
+        <w:t>Suneido</w:t>
+      </w:r>
+      <w:proofErr w:type="spellEnd"/>
+      <w:r>
+        <w:rPr>
+          <w:sz w:val="24"/>
+          <w:szCs w:val="24"/>
+          <w:shd w:val="clear" w:color="auto" w:fill="FFFFFF"/>
+        </w:rPr>
+        <w:t>, REXX, S-Lang, todos podemos encontrar bibliotecas y ejemplos para todo el código de SQLite.</w:t>
+      </w:r>
+    </w:p>
+    <w:p>
+      <w:pPr>
+        <w:spacing w:line="480" w:lineRule="auto"/>
+        <w:jc w:val="both"/>
+        <w:rPr>
+          <w:sz w:val="24"/>
+          <w:szCs w:val="24"/>
+          <w:shd w:val="clear" w:color="auto" w:fill="FFFFFF"/>
+        </w:rPr>
+      </w:pPr>
+    </w:p>
+    <w:p>
+      <w:pPr>
+        <w:spacing w:line="480" w:lineRule="auto"/>
+        <w:jc w:val="both"/>
+        <w:rPr>
+          <w:sz w:val="24"/>
+          <w:szCs w:val="24"/>
+          <w:shd w:val="clear" w:color="auto" w:fill="FFFFFF"/>
+        </w:rPr>
+      </w:pPr>
+    </w:p>
+    <w:p>
+      <w:pPr>
+        <w:spacing w:line="480" w:lineRule="auto"/>
+        <w:jc w:val="both"/>
+        <w:rPr>
+          <w:sz w:val="24"/>
+          <w:szCs w:val="24"/>
+          <w:shd w:val="clear" w:color="auto" w:fill="FFFFFF"/>
+        </w:rPr>
+      </w:pPr>
+    </w:p>
+    <w:p>
+      <w:pPr>
+        <w:spacing w:line="480" w:lineRule="auto"/>
+        <w:jc w:val="both"/>
+        <w:rPr>
+          <w:sz w:val="24"/>
+          <w:szCs w:val="24"/>
+          <w:shd w:val="clear" w:color="auto" w:fill="FFFFFF"/>
+        </w:rPr>
+      </w:pPr>
+    </w:p>
+    <w:p>
+      <w:pPr>
+        <w:spacing w:line="480" w:lineRule="auto"/>
+        <w:jc w:val="both"/>
+        <w:rPr>
+          <w:sz w:val="24"/>
+          <w:szCs w:val="24"/>
+          <w:shd w:val="clear" w:color="auto" w:fill="FFFFFF"/>
+        </w:rPr>
+      </w:pPr>
+    </w:p>
+    <w:p>
+      <w:pPr>
+        <w:spacing w:line="480" w:lineRule="auto"/>
+        <w:jc w:val="both"/>
+        <w:rPr>
+          <w:sz w:val="24"/>
+          <w:szCs w:val="24"/>
+          <w:shd w:val="clear" w:color="auto" w:fill="FFFFFF"/>
+        </w:rPr>
+      </w:pPr>
+    </w:p>
+    <w:p>
+      <w:pPr>
+        <w:spacing w:line="480" w:lineRule="auto"/>
+        <w:jc w:val="both"/>
+        <w:rPr>
+          <w:sz w:val="24"/>
+          <w:szCs w:val="24"/>
+        </w:rPr>
+      </w:pPr>
+    </w:p>
+    <w:p>
+      <w:pPr>
+        <w:spacing w:line="480" w:lineRule="auto"/>
+        <w:jc w:val="both"/>
         <w:rPr>
           <w:b/>
           <w:bCs/>
@@ -7620,6 +7479,38 @@
           <w:szCs w:val="24"/>
           <w:u w:val="single"/>
         </w:rPr>
+      </w:pPr>
+      <w:r>
+        <w:rPr>
+          <w:b/>
+          <w:bCs/>
+          <w:sz w:val="24"/>
+          <w:szCs w:val="24"/>
+          <w:u w:val="single"/>
+        </w:rPr>
+        <w:lastRenderedPageBreak/>
+        <w:t xml:space="preserve">Visual Studio </w:t>
+      </w:r>
+      <w:proofErr w:type="spellStart"/>
+      <w:r>
+        <w:rPr>
+          <w:b/>
+          <w:bCs/>
+          <w:sz w:val="24"/>
+          <w:szCs w:val="24"/>
+          <w:u w:val="single"/>
+        </w:rPr>
+        <w:t>Code</w:t>
+      </w:r>
+      <w:proofErr w:type="spellEnd"/>
+      <w:r>
+        <w:rPr>
+          <w:b/>
+          <w:bCs/>
+          <w:sz w:val="24"/>
+          <w:szCs w:val="24"/>
+          <w:u w:val="single"/>
+        </w:rPr>
         <w:t>:</w:t>
       </w:r>
     </w:p>
@@ -7630,616 +7521,81 @@
         <w:rPr>
           <w:sz w:val="24"/>
           <w:szCs w:val="24"/>
+        </w:rPr>
+      </w:pPr>
+      <w:r>
+        <w:rPr>
+          <w:color w:val="333333"/>
+          <w:spacing w:val="-3"/>
+          <w:sz w:val="24"/>
+          <w:szCs w:val="24"/>
           <w:shd w:val="clear" w:color="auto" w:fill="FFFFFF"/>
         </w:rPr>
-      </w:pPr>
+        <w:t xml:space="preserve">Visual Studio </w:t>
+      </w:r>
       <w:proofErr w:type="spellStart"/>
       <w:r>
         <w:rPr>
+          <w:color w:val="333333"/>
+          <w:spacing w:val="-3"/>
           <w:sz w:val="24"/>
           <w:szCs w:val="24"/>
           <w:shd w:val="clear" w:color="auto" w:fill="FFFFFF"/>
         </w:rPr>
-        <w:t>SQLite</w:t>
+        <w:t>Code</w:t>
       </w:r>
       <w:proofErr w:type="spellEnd"/>
       <w:r>
         <w:rPr>
+          <w:color w:val="333333"/>
+          <w:spacing w:val="-3"/>
           <w:sz w:val="24"/>
           <w:szCs w:val="24"/>
           <w:shd w:val="clear" w:color="auto" w:fill="FFFFFF"/>
         </w:rPr>
-        <w:t xml:space="preserve"> es una herramienta gratuita que le permite almacenar información de manera fácil, eficiente, potente y rápida en dispositivos integrados </w:t>
-      </w:r>
-      <w:r>
-        <w:rPr>
+        <w:t xml:space="preserve"> es un editor de código fuente propio de Microsoft. Es un software gratuito y multiplataforma, está disponible para Windows, GNU/Linux y macOS. VS </w:t>
+      </w:r>
+      <w:proofErr w:type="spellStart"/>
+      <w:r>
+        <w:rPr>
+          <w:color w:val="333333"/>
+          <w:spacing w:val="-3"/>
           <w:sz w:val="24"/>
           <w:szCs w:val="24"/>
           <w:shd w:val="clear" w:color="auto" w:fill="FFFFFF"/>
         </w:rPr>
-        <w:t>y dispositivos</w:t>
-      </w:r>
-      <w:r>
-        <w:rPr>
+        <w:t>Code</w:t>
+      </w:r>
+      <w:proofErr w:type="spellEnd"/>
+      <w:r>
+        <w:rPr>
+          <w:color w:val="333333"/>
+          <w:spacing w:val="-3"/>
           <w:sz w:val="24"/>
           <w:szCs w:val="24"/>
           <w:shd w:val="clear" w:color="auto" w:fill="FFFFFF"/>
         </w:rPr>
-        <w:t xml:space="preserve"> con características de hardware pequeñas, como PDA y teléfonos móviles. </w:t>
-      </w:r>
-      <w:proofErr w:type="spellStart"/>
-      <w:r>
-        <w:rPr>
+        <w:t xml:space="preserve"> tiene una buena integración con Git, compatibilidad con la depuración de código </w:t>
+      </w:r>
+      <w:r>
+        <w:rPr>
+          <w:color w:val="333333"/>
+          <w:spacing w:val="-3"/>
           <w:sz w:val="24"/>
           <w:szCs w:val="24"/>
           <w:shd w:val="clear" w:color="auto" w:fill="FFFFFF"/>
         </w:rPr>
-        <w:t>SQLite</w:t>
-      </w:r>
-      <w:proofErr w:type="spellEnd"/>
-      <w:r>
-        <w:rPr>
+        <w:t>y un</w:t>
+      </w:r>
+      <w:r>
+        <w:rPr>
+          <w:color w:val="333333"/>
+          <w:spacing w:val="-3"/>
           <w:sz w:val="24"/>
           <w:szCs w:val="24"/>
           <w:shd w:val="clear" w:color="auto" w:fill="FFFFFF"/>
         </w:rPr>
-        <w:t xml:space="preserve"> implementa el estándar SQL92 y también agrega extensiones que facilitan su uso en entornos de desarrollo. Esto permite que </w:t>
-      </w:r>
-      <w:proofErr w:type="spellStart"/>
-      <w:r>
-        <w:rPr>
-          <w:sz w:val="24"/>
-          <w:szCs w:val="24"/>
-          <w:shd w:val="clear" w:color="auto" w:fill="FFFFFF"/>
-        </w:rPr>
-        <w:t>SQLite</w:t>
-      </w:r>
-      <w:proofErr w:type="spellEnd"/>
-      <w:r>
-        <w:rPr>
-          <w:sz w:val="24"/>
-          <w:szCs w:val="24"/>
-          <w:shd w:val="clear" w:color="auto" w:fill="FFFFFF"/>
-        </w:rPr>
-        <w:t xml:space="preserve"> admita desde las consultas más simples hasta las más complejas en el lenguaje SQL y, lo que es más importante, se puede usar tanto en dispositivos móviles como en sistemas de escritorio sin escribir ni exportar datos complejos. Esto se debe a que es 100% compatible entre diferentes plataformas y la portabilidad entre </w:t>
-      </w:r>
-      <w:r>
-        <w:rPr>
-          <w:sz w:val="24"/>
-          <w:szCs w:val="24"/>
-          <w:shd w:val="clear" w:color="auto" w:fill="FFFFFF"/>
-        </w:rPr>
-        <w:t xml:space="preserve">plataformas </w:t>
-      </w:r>
-      <w:r>
-        <w:rPr>
-          <w:sz w:val="24"/>
-          <w:szCs w:val="24"/>
-          <w:shd w:val="clear" w:color="auto" w:fill="FFFFFF"/>
-        </w:rPr>
-        <w:t xml:space="preserve">y </w:t>
-      </w:r>
-      <w:r>
-        <w:rPr>
-          <w:sz w:val="24"/>
-          <w:szCs w:val="24"/>
-          <w:shd w:val="clear" w:color="auto" w:fill="FFFFFF"/>
-        </w:rPr>
-        <w:t xml:space="preserve">dispositivos </w:t>
-      </w:r>
-      <w:r>
-        <w:rPr>
-          <w:sz w:val="24"/>
-          <w:szCs w:val="24"/>
-          <w:shd w:val="clear" w:color="auto" w:fill="FFFFFF"/>
-        </w:rPr>
-        <w:t xml:space="preserve">es perfecta.  </w:t>
-      </w:r>
-    </w:p>
-    <w:p>
-      <w:pPr>
-        <w:spacing w:line="480" w:lineRule="auto"/>
-        <w:jc w:val="both"/>
-        <w:rPr>
-          <w:sz w:val="24"/>
-          <w:szCs w:val="24"/>
-          <w:shd w:val="clear" w:color="auto" w:fill="FFFFFF"/>
-        </w:rPr>
-      </w:pPr>
-      <w:r>
-        <w:rPr>
-          <w:sz w:val="24"/>
-          <w:szCs w:val="24"/>
-          <w:shd w:val="clear" w:color="auto" w:fill="FFFFFF"/>
-        </w:rPr>
-        <w:t xml:space="preserve">Debido a que </w:t>
-      </w:r>
-      <w:proofErr w:type="spellStart"/>
-      <w:r>
-        <w:rPr>
-          <w:sz w:val="24"/>
-          <w:szCs w:val="24"/>
-          <w:shd w:val="clear" w:color="auto" w:fill="FFFFFF"/>
-        </w:rPr>
-        <w:t>SQLite</w:t>
-      </w:r>
-      <w:proofErr w:type="spellEnd"/>
-      <w:r>
-        <w:rPr>
-          <w:sz w:val="24"/>
-          <w:szCs w:val="24"/>
-          <w:shd w:val="clear" w:color="auto" w:fill="FFFFFF"/>
-        </w:rPr>
-        <w:t xml:space="preserve"> es un software gratuito, existen muchos componentes, bibliotecas y controladores para conectarse a </w:t>
-      </w:r>
-      <w:proofErr w:type="spellStart"/>
-      <w:r>
-        <w:rPr>
-          <w:sz w:val="24"/>
-          <w:szCs w:val="24"/>
-          <w:shd w:val="clear" w:color="auto" w:fill="FFFFFF"/>
-        </w:rPr>
-        <w:t>SQLite</w:t>
-      </w:r>
-      <w:proofErr w:type="spellEnd"/>
-      <w:r>
-        <w:rPr>
-          <w:sz w:val="24"/>
-          <w:szCs w:val="24"/>
-          <w:shd w:val="clear" w:color="auto" w:fill="FFFFFF"/>
-        </w:rPr>
-        <w:t xml:space="preserve"> desde muchos lenguajes y plataformas de programación. Ya sea para utilizar los lenguajes más recientes como</w:t>
-      </w:r>
-      <w:r>
-        <w:rPr>
-          <w:sz w:val="24"/>
-          <w:szCs w:val="24"/>
-          <w:shd w:val="clear" w:color="auto" w:fill="FFFFFF"/>
-        </w:rPr>
-        <w:t xml:space="preserve"> </w:t>
-      </w:r>
-      <w:r>
-        <w:rPr>
-          <w:sz w:val="24"/>
-          <w:szCs w:val="24"/>
-          <w:shd w:val="clear" w:color="auto" w:fill="FFFFFF"/>
-        </w:rPr>
-        <w:t>Perl</w:t>
-      </w:r>
-      <w:r>
-        <w:rPr>
-          <w:sz w:val="24"/>
-          <w:szCs w:val="24"/>
-          <w:shd w:val="clear" w:color="auto" w:fill="FFFFFF"/>
-        </w:rPr>
-        <w:t xml:space="preserve">, </w:t>
-      </w:r>
-      <w:r>
-        <w:rPr>
-          <w:sz w:val="24"/>
-          <w:szCs w:val="24"/>
-          <w:shd w:val="clear" w:color="auto" w:fill="FFFFFF"/>
-        </w:rPr>
-        <w:t>Java</w:t>
-      </w:r>
-      <w:r>
-        <w:rPr>
-          <w:sz w:val="24"/>
-          <w:szCs w:val="24"/>
-          <w:shd w:val="clear" w:color="auto" w:fill="FFFFFF"/>
-        </w:rPr>
-        <w:t xml:space="preserve">, </w:t>
-      </w:r>
-      <w:r>
-        <w:rPr>
-          <w:sz w:val="24"/>
-          <w:szCs w:val="24"/>
-          <w:shd w:val="clear" w:color="auto" w:fill="FFFFFF"/>
-        </w:rPr>
-        <w:t>Ruby</w:t>
-      </w:r>
-      <w:r>
-        <w:rPr>
-          <w:sz w:val="24"/>
-          <w:szCs w:val="24"/>
-          <w:shd w:val="clear" w:color="auto" w:fill="FFFFFF"/>
-        </w:rPr>
-        <w:t xml:space="preserve">, PHP, </w:t>
-      </w:r>
-      <w:r>
-        <w:rPr>
-          <w:sz w:val="24"/>
-          <w:szCs w:val="24"/>
-          <w:shd w:val="clear" w:color="auto" w:fill="FFFFFF"/>
-        </w:rPr>
-        <w:t>Python</w:t>
-      </w:r>
-      <w:r>
-        <w:rPr>
-          <w:sz w:val="24"/>
-          <w:szCs w:val="24"/>
-          <w:shd w:val="clear" w:color="auto" w:fill="FFFFFF"/>
-        </w:rPr>
-        <w:t xml:space="preserve">, C#, lenguajes más antiguos como Pascal, </w:t>
-      </w:r>
-      <w:proofErr w:type="spellStart"/>
-      <w:r>
-        <w:rPr>
-          <w:sz w:val="24"/>
-          <w:szCs w:val="24"/>
-          <w:shd w:val="clear" w:color="auto" w:fill="FFFFFF"/>
-        </w:rPr>
-        <w:t>SmallTalk</w:t>
-      </w:r>
-      <w:proofErr w:type="spellEnd"/>
-      <w:r>
-        <w:rPr>
-          <w:sz w:val="24"/>
-          <w:szCs w:val="24"/>
-          <w:shd w:val="clear" w:color="auto" w:fill="FFFFFF"/>
-        </w:rPr>
-        <w:t xml:space="preserve">, </w:t>
-      </w:r>
-      <w:proofErr w:type="spellStart"/>
-      <w:r>
-        <w:rPr>
-          <w:sz w:val="24"/>
-          <w:szCs w:val="24"/>
-          <w:shd w:val="clear" w:color="auto" w:fill="FFFFFF"/>
-        </w:rPr>
-        <w:t>Clipper</w:t>
-      </w:r>
-      <w:proofErr w:type="spellEnd"/>
-      <w:r>
-        <w:rPr>
-          <w:sz w:val="24"/>
-          <w:szCs w:val="24"/>
-          <w:shd w:val="clear" w:color="auto" w:fill="FFFFFF"/>
-        </w:rPr>
-        <w:t>, o lenguajes menos conocidos como</w:t>
-      </w:r>
-      <w:r>
-        <w:rPr>
-          <w:sz w:val="24"/>
-          <w:szCs w:val="24"/>
-          <w:shd w:val="clear" w:color="auto" w:fill="FFFFFF"/>
-        </w:rPr>
-        <w:t xml:space="preserve"> </w:t>
-      </w:r>
-      <w:r>
-        <w:rPr>
-          <w:sz w:val="24"/>
-          <w:szCs w:val="24"/>
-          <w:shd w:val="clear" w:color="auto" w:fill="FFFFFF"/>
-        </w:rPr>
-        <w:t xml:space="preserve">S- </w:t>
-      </w:r>
-      <w:proofErr w:type="spellStart"/>
-      <w:r>
-        <w:rPr>
-          <w:sz w:val="24"/>
-          <w:szCs w:val="24"/>
-          <w:shd w:val="clear" w:color="auto" w:fill="FFFFFF"/>
-        </w:rPr>
-        <w:t>Lang</w:t>
-      </w:r>
-      <w:proofErr w:type="spellEnd"/>
-      <w:r>
-        <w:rPr>
-          <w:sz w:val="24"/>
-          <w:szCs w:val="24"/>
-          <w:shd w:val="clear" w:color="auto" w:fill="FFFFFF"/>
-        </w:rPr>
-        <w:t>,</w:t>
-      </w:r>
-      <w:r>
-        <w:rPr>
-          <w:sz w:val="24"/>
-          <w:szCs w:val="24"/>
-          <w:shd w:val="clear" w:color="auto" w:fill="FFFFFF"/>
-        </w:rPr>
-        <w:t xml:space="preserve"> </w:t>
-      </w:r>
-      <w:proofErr w:type="spellStart"/>
-      <w:r>
-        <w:rPr>
-          <w:sz w:val="24"/>
-          <w:szCs w:val="24"/>
-          <w:shd w:val="clear" w:color="auto" w:fill="FFFFFF"/>
-        </w:rPr>
-        <w:t>Suneido</w:t>
-      </w:r>
-      <w:proofErr w:type="spellEnd"/>
-      <w:r>
-        <w:rPr>
-          <w:sz w:val="24"/>
-          <w:szCs w:val="24"/>
-          <w:shd w:val="clear" w:color="auto" w:fill="FFFFFF"/>
-        </w:rPr>
-        <w:t xml:space="preserve">, </w:t>
-      </w:r>
-      <w:r>
-        <w:rPr>
-          <w:sz w:val="24"/>
-          <w:szCs w:val="24"/>
-          <w:shd w:val="clear" w:color="auto" w:fill="FFFFFF"/>
-        </w:rPr>
-        <w:t>REXX</w:t>
-      </w:r>
-      <w:r>
-        <w:rPr>
-          <w:sz w:val="24"/>
-          <w:szCs w:val="24"/>
-          <w:shd w:val="clear" w:color="auto" w:fill="FFFFFF"/>
-        </w:rPr>
-        <w:t xml:space="preserve">, </w:t>
-      </w:r>
-      <w:r>
-        <w:rPr>
-          <w:sz w:val="24"/>
-          <w:szCs w:val="24"/>
-          <w:shd w:val="clear" w:color="auto" w:fill="FFFFFF"/>
-        </w:rPr>
-        <w:t xml:space="preserve">puede encontrar todas las bibliotecas y ejemplos de todo el código de </w:t>
-      </w:r>
-      <w:proofErr w:type="spellStart"/>
-      <w:r>
-        <w:rPr>
-          <w:sz w:val="24"/>
-          <w:szCs w:val="24"/>
-          <w:shd w:val="clear" w:color="auto" w:fill="FFFFFF"/>
-        </w:rPr>
-        <w:t>SQLite</w:t>
-      </w:r>
-      <w:proofErr w:type="spellEnd"/>
-      <w:r>
-        <w:rPr>
-          <w:sz w:val="24"/>
-          <w:szCs w:val="24"/>
-          <w:shd w:val="clear" w:color="auto" w:fill="FFFFFF"/>
-        </w:rPr>
-        <w:t>.</w:t>
-      </w:r>
-    </w:p>
-    <w:p>
-      <w:pPr>
-        <w:spacing w:line="480" w:lineRule="auto"/>
-        <w:jc w:val="both"/>
-        <w:rPr>
-          <w:sz w:val="24"/>
-          <w:szCs w:val="24"/>
-          <w:shd w:val="clear" w:color="auto" w:fill="FFFFFF"/>
-        </w:rPr>
-      </w:pPr>
-    </w:p>
-    <w:p>
-      <w:pPr>
-        <w:spacing w:line="480" w:lineRule="auto"/>
-        <w:jc w:val="both"/>
-        <w:rPr>
-          <w:sz w:val="24"/>
-          <w:szCs w:val="24"/>
-          <w:shd w:val="clear" w:color="auto" w:fill="FFFFFF"/>
-        </w:rPr>
-      </w:pPr>
-    </w:p>
-    <w:p>
-      <w:pPr>
-        <w:spacing w:line="480" w:lineRule="auto"/>
-        <w:jc w:val="both"/>
-        <w:rPr>
-          <w:sz w:val="24"/>
-          <w:szCs w:val="24"/>
-          <w:shd w:val="clear" w:color="auto" w:fill="FFFFFF"/>
-        </w:rPr>
-      </w:pPr>
-    </w:p>
-    <w:p>
-      <w:pPr>
-        <w:spacing w:line="480" w:lineRule="auto"/>
-        <w:jc w:val="both"/>
-        <w:rPr>
-          <w:sz w:val="24"/>
-          <w:szCs w:val="24"/>
-          <w:shd w:val="clear" w:color="auto" w:fill="FFFFFF"/>
-        </w:rPr>
-      </w:pPr>
-    </w:p>
-    <w:p>
-      <w:pPr>
-        <w:spacing w:line="480" w:lineRule="auto"/>
-        <w:jc w:val="both"/>
-        <w:rPr>
-          <w:sz w:val="24"/>
-          <w:szCs w:val="24"/>
-          <w:shd w:val="clear" w:color="auto" w:fill="FFFFFF"/>
-        </w:rPr>
-      </w:pPr>
-    </w:p>
-    <w:p>
-      <w:pPr>
-        <w:spacing w:line="480" w:lineRule="auto"/>
-        <w:jc w:val="both"/>
-        <w:rPr>
-          <w:sz w:val="24"/>
-          <w:szCs w:val="24"/>
-          <w:shd w:val="clear" w:color="auto" w:fill="FFFFFF"/>
-        </w:rPr>
-      </w:pPr>
-    </w:p>
-    <w:p>
-      <w:pPr>
-        <w:spacing w:line="480" w:lineRule="auto"/>
-        <w:jc w:val="both"/>
-        <w:rPr>
-          <w:sz w:val="24"/>
-          <w:szCs w:val="24"/>
-          <w:shd w:val="clear" w:color="auto" w:fill="FFFFFF"/>
-        </w:rPr>
-      </w:pPr>
-    </w:p>
-    <w:p>
-      <w:pPr>
-        <w:spacing w:line="480" w:lineRule="auto"/>
-        <w:jc w:val="both"/>
-        <w:rPr>
-          <w:sz w:val="24"/>
-          <w:szCs w:val="24"/>
-        </w:rPr>
-      </w:pPr>
-    </w:p>
-    <w:p>
-      <w:pPr>
-        <w:spacing w:line="480" w:lineRule="auto"/>
-        <w:jc w:val="both"/>
-        <w:rPr>
-          <w:b/>
-          <w:bCs/>
-          <w:sz w:val="24"/>
-          <w:szCs w:val="24"/>
-          <w:u w:val="single"/>
-        </w:rPr>
-      </w:pPr>
-      <w:r>
-        <w:rPr>
-          <w:b/>
-          <w:bCs/>
-          <w:sz w:val="24"/>
-          <w:szCs w:val="24"/>
-          <w:u w:val="single"/>
-        </w:rPr>
-        <w:lastRenderedPageBreak/>
-        <w:t xml:space="preserve">Visual Studio </w:t>
-      </w:r>
-      <w:proofErr w:type="spellStart"/>
-      <w:r>
-        <w:rPr>
-          <w:b/>
-          <w:bCs/>
-          <w:sz w:val="24"/>
-          <w:szCs w:val="24"/>
-          <w:u w:val="single"/>
-        </w:rPr>
-        <w:t>Code</w:t>
-      </w:r>
-      <w:proofErr w:type="spellEnd"/>
-      <w:r>
-        <w:rPr>
-          <w:b/>
-          <w:bCs/>
-          <w:sz w:val="24"/>
-          <w:szCs w:val="24"/>
-          <w:u w:val="single"/>
-        </w:rPr>
-        <w:t>:</w:t>
-      </w:r>
-    </w:p>
-    <w:p>
-      <w:pPr>
-        <w:spacing w:line="480" w:lineRule="auto"/>
-        <w:jc w:val="both"/>
-        <w:rPr>
-          <w:sz w:val="24"/>
-          <w:szCs w:val="24"/>
-        </w:rPr>
-      </w:pPr>
-      <w:r>
-        <w:rPr>
-          <w:color w:val="333333"/>
-          <w:spacing w:val="-3"/>
-          <w:sz w:val="24"/>
-          <w:szCs w:val="24"/>
-          <w:shd w:val="clear" w:color="auto" w:fill="FFFFFF"/>
-        </w:rPr>
-        <w:t xml:space="preserve">Visual Studio </w:t>
-      </w:r>
-      <w:proofErr w:type="spellStart"/>
-      <w:r>
-        <w:rPr>
-          <w:color w:val="333333"/>
-          <w:spacing w:val="-3"/>
-          <w:sz w:val="24"/>
-          <w:szCs w:val="24"/>
-          <w:shd w:val="clear" w:color="auto" w:fill="FFFFFF"/>
-        </w:rPr>
-        <w:t>Code</w:t>
-      </w:r>
-      <w:proofErr w:type="spellEnd"/>
-      <w:r>
-        <w:rPr>
-          <w:color w:val="333333"/>
-          <w:spacing w:val="-3"/>
-          <w:sz w:val="24"/>
-          <w:szCs w:val="24"/>
-          <w:shd w:val="clear" w:color="auto" w:fill="FFFFFF"/>
-        </w:rPr>
-        <w:t xml:space="preserve"> es el editor de código fuente propio de Microsoft. Este es un software multiplataforma gratuito disponible para Windows, GNU/Linux y </w:t>
-      </w:r>
-      <w:proofErr w:type="spellStart"/>
-      <w:r>
-        <w:rPr>
-          <w:color w:val="333333"/>
-          <w:spacing w:val="-3"/>
-          <w:sz w:val="24"/>
-          <w:szCs w:val="24"/>
-          <w:shd w:val="clear" w:color="auto" w:fill="FFFFFF"/>
-        </w:rPr>
-        <w:t>macOS</w:t>
-      </w:r>
-      <w:proofErr w:type="spellEnd"/>
-      <w:r>
-        <w:rPr>
-          <w:color w:val="333333"/>
-          <w:spacing w:val="-3"/>
-          <w:sz w:val="24"/>
-          <w:szCs w:val="24"/>
-          <w:shd w:val="clear" w:color="auto" w:fill="FFFFFF"/>
-        </w:rPr>
-        <w:t xml:space="preserve">. VS </w:t>
-      </w:r>
-      <w:proofErr w:type="spellStart"/>
-      <w:r>
-        <w:rPr>
-          <w:color w:val="333333"/>
-          <w:spacing w:val="-3"/>
-          <w:sz w:val="24"/>
-          <w:szCs w:val="24"/>
-          <w:shd w:val="clear" w:color="auto" w:fill="FFFFFF"/>
-        </w:rPr>
-        <w:t>Code</w:t>
-      </w:r>
-      <w:proofErr w:type="spellEnd"/>
-      <w:r>
-        <w:rPr>
-          <w:color w:val="333333"/>
-          <w:spacing w:val="-3"/>
-          <w:sz w:val="24"/>
-          <w:szCs w:val="24"/>
-          <w:shd w:val="clear" w:color="auto" w:fill="FFFFFF"/>
-        </w:rPr>
-        <w:t xml:space="preserve"> tiene un conjunto de extensiones que brindan una excelente integración de </w:t>
-      </w:r>
-      <w:proofErr w:type="spellStart"/>
-      <w:r>
-        <w:rPr>
-          <w:color w:val="333333"/>
-          <w:spacing w:val="-3"/>
-          <w:sz w:val="24"/>
-          <w:szCs w:val="24"/>
-          <w:shd w:val="clear" w:color="auto" w:fill="FFFFFF"/>
-        </w:rPr>
-        <w:t>Git</w:t>
-      </w:r>
-      <w:proofErr w:type="spellEnd"/>
-      <w:r>
-        <w:rPr>
-          <w:color w:val="333333"/>
-          <w:spacing w:val="-3"/>
-          <w:sz w:val="24"/>
-          <w:szCs w:val="24"/>
-          <w:shd w:val="clear" w:color="auto" w:fill="FFFFFF"/>
-        </w:rPr>
-        <w:t>, compatibilidad con la depuración de código y la capacidad de escribir y ejecutar código en prácticamente cualquier lenguaje de programación.</w:t>
+        <w:t xml:space="preserve"> montón de extensiones, lo que básicamente le brinda la capacidad de escribir y ejecutar código en cualquier lenguaje de programación.</w:t>
       </w:r>
     </w:p>
     <w:p>
@@ -8408,7 +7764,7 @@
         <w:spacing w:line="480" w:lineRule="auto"/>
         <w:ind w:left="3230" w:right="3267"/>
       </w:pPr>
-      <w:bookmarkStart w:id="9" w:name="_Toc107609096"/>
+      <w:bookmarkStart w:id="8" w:name="_Toc107609096"/>
       <w:r>
         <w:t>Capítulo 3 Materiales y</w:t>
       </w:r>
@@ -8421,7 +7777,7 @@
       <w:r>
         <w:t>Métodos</w:t>
       </w:r>
-      <w:bookmarkEnd w:id="9"/>
+      <w:bookmarkEnd w:id="8"/>
     </w:p>
     <w:p>
       <w:pPr>
@@ -8461,7 +7817,7 @@
           <w:tab w:val="left" w:pos="620"/>
         </w:tabs>
       </w:pPr>
-      <w:bookmarkStart w:id="10" w:name="_Toc107609097"/>
+      <w:bookmarkStart w:id="9" w:name="_Toc107609097"/>
       <w:r>
         <w:t>Descripción general de los</w:t>
       </w:r>
@@ -8474,7 +7830,7 @@
       <w:r>
         <w:t>procedimientos</w:t>
       </w:r>
-      <w:bookmarkEnd w:id="10"/>
+      <w:bookmarkEnd w:id="9"/>
     </w:p>
     <w:p>
       <w:pPr>
@@ -8504,7 +7860,6 @@
       <w:r>
         <w:rPr>
           <w:noProof/>
-          <w:lang w:val="en-US"/>
         </w:rPr>
         <w:drawing>
           <wp:anchor distT="0" distB="0" distL="114300" distR="114300" simplePos="0" relativeHeight="251658752" behindDoc="0" locked="0" layoutInCell="1" allowOverlap="1" wp14:anchorId="2D283E0E" wp14:editId="5D07AD4F">
@@ -8778,7 +8133,7 @@
           <w:tab w:val="left" w:pos="620"/>
         </w:tabs>
       </w:pPr>
-      <w:bookmarkStart w:id="11" w:name="_Toc107609098"/>
+      <w:bookmarkStart w:id="10" w:name="_Toc107609098"/>
       <w:r>
         <w:t>Desarrollo de los</w:t>
       </w:r>
@@ -8791,7 +8146,7 @@
       <w:r>
         <w:t>procedimientos</w:t>
       </w:r>
-      <w:bookmarkEnd w:id="11"/>
+      <w:bookmarkEnd w:id="10"/>
     </w:p>
     <w:p>
       <w:pPr>
@@ -8849,11 +8204,11 @@
           <w:tab w:val="left" w:pos="800"/>
         </w:tabs>
       </w:pPr>
-      <w:bookmarkStart w:id="12" w:name="_Toc107609099"/>
+      <w:bookmarkStart w:id="11" w:name="_Toc107609099"/>
       <w:r>
         <w:t>(Objetivo 2)</w:t>
       </w:r>
-      <w:bookmarkEnd w:id="12"/>
+      <w:bookmarkEnd w:id="11"/>
     </w:p>
     <w:p>
       <w:pPr>
@@ -8880,11 +8235,11 @@
           <w:tab w:val="left" w:pos="800"/>
         </w:tabs>
       </w:pPr>
-      <w:bookmarkStart w:id="13" w:name="_Toc107609100"/>
+      <w:bookmarkStart w:id="12" w:name="_Toc107609100"/>
       <w:r>
         <w:t>(Objetivo 3)</w:t>
       </w:r>
-      <w:bookmarkEnd w:id="13"/>
+      <w:bookmarkEnd w:id="12"/>
     </w:p>
     <w:p>
       <w:pPr>
@@ -8928,11 +8283,11 @@
         <w:ind w:left="3866" w:right="3904" w:firstLine="27"/>
         <w:jc w:val="both"/>
       </w:pPr>
-      <w:bookmarkStart w:id="14" w:name="_Toc107609101"/>
+      <w:bookmarkStart w:id="13" w:name="_Toc107609101"/>
       <w:r>
         <w:t>Capítulo 4 Resultados</w:t>
       </w:r>
-      <w:bookmarkEnd w:id="14"/>
+      <w:bookmarkEnd w:id="13"/>
     </w:p>
     <w:p>
       <w:pPr>
@@ -8957,11 +8312,11 @@
         </w:tabs>
         <w:jc w:val="both"/>
       </w:pPr>
-      <w:bookmarkStart w:id="15" w:name="_Toc107609102"/>
+      <w:bookmarkStart w:id="14" w:name="_Toc107609102"/>
       <w:r>
         <w:t>(Objetivo 1)</w:t>
       </w:r>
-      <w:bookmarkEnd w:id="15"/>
+      <w:bookmarkEnd w:id="14"/>
     </w:p>
     <w:p>
       <w:pPr>
@@ -8990,11 +8345,11 @@
         </w:tabs>
         <w:jc w:val="both"/>
       </w:pPr>
-      <w:bookmarkStart w:id="16" w:name="_Toc107609103"/>
+      <w:bookmarkStart w:id="15" w:name="_Toc107609103"/>
       <w:r>
         <w:t>(Objetivo 2)</w:t>
       </w:r>
-      <w:bookmarkEnd w:id="16"/>
+      <w:bookmarkEnd w:id="15"/>
     </w:p>
     <w:p>
       <w:pPr>
@@ -9022,11 +8377,11 @@
           <w:tab w:val="left" w:pos="620"/>
         </w:tabs>
       </w:pPr>
-      <w:bookmarkStart w:id="17" w:name="_Toc107609104"/>
+      <w:bookmarkStart w:id="16" w:name="_Toc107609104"/>
       <w:r>
         <w:t>(Objetivo 3)</w:t>
       </w:r>
-      <w:bookmarkEnd w:id="17"/>
+      <w:bookmarkEnd w:id="16"/>
     </w:p>
     <w:p>
       <w:pPr>
@@ -9070,11 +8425,11 @@
         <w:ind w:left="2530" w:right="2547" w:firstLine="1364"/>
         <w:jc w:val="left"/>
       </w:pPr>
-      <w:bookmarkStart w:id="18" w:name="_Toc107609105"/>
+      <w:bookmarkStart w:id="17" w:name="_Toc107609105"/>
       <w:r>
         <w:t>Capítulo 5 Conclusiones y Recomendaciones</w:t>
       </w:r>
-      <w:bookmarkEnd w:id="18"/>
+      <w:bookmarkEnd w:id="17"/>
     </w:p>
     <w:p>
       <w:pPr>
@@ -9087,11 +8442,11 @@
           <w:tab w:val="left" w:pos="620"/>
         </w:tabs>
       </w:pPr>
-      <w:bookmarkStart w:id="19" w:name="_Toc107609106"/>
+      <w:bookmarkStart w:id="18" w:name="_Toc107609106"/>
       <w:r>
         <w:t>Conclusiones</w:t>
       </w:r>
-      <w:bookmarkEnd w:id="19"/>
+      <w:bookmarkEnd w:id="18"/>
     </w:p>
     <w:p>
       <w:pPr>
@@ -9224,11 +8579,11 @@
           <w:tab w:val="left" w:pos="620"/>
         </w:tabs>
       </w:pPr>
-      <w:bookmarkStart w:id="20" w:name="_Toc107609107"/>
+      <w:bookmarkStart w:id="19" w:name="_Toc107609107"/>
       <w:r>
         <w:t>Recomendaciones</w:t>
       </w:r>
-      <w:bookmarkEnd w:id="20"/>
+      <w:bookmarkEnd w:id="19"/>
     </w:p>
     <w:p>
       <w:pPr>
@@ -9268,11 +8623,11 @@
       <w:pPr>
         <w:pStyle w:val="Ttulo1"/>
       </w:pPr>
-      <w:bookmarkStart w:id="21" w:name="_Toc107609108"/>
+      <w:bookmarkStart w:id="20" w:name="_Toc107609108"/>
       <w:r>
         <w:t>Referencias Bibliográficas</w:t>
       </w:r>
-      <w:bookmarkEnd w:id="21"/>
+      <w:bookmarkEnd w:id="20"/>
     </w:p>
     <w:p>
       <w:pPr>
@@ -9281,7 +8636,7 @@
         <w:jc w:val="left"/>
       </w:pPr>
     </w:p>
-    <w:bookmarkStart w:id="22" w:name="_Toc107609109" w:displacedByCustomXml="next"/>
+    <w:bookmarkStart w:id="21" w:name="_Toc107609109" w:displacedByCustomXml="next"/>
     <w:sdt>
       <w:sdtPr>
         <w:rPr>
@@ -9317,7 +8672,7 @@
             </w:rPr>
             <w:t>Bibliografía</w:t>
           </w:r>
-          <w:bookmarkEnd w:id="22"/>
+          <w:bookmarkEnd w:id="21"/>
         </w:p>
         <w:sdt>
           <w:sdtPr>
@@ -9328,7 +8683,6 @@
             <w:id w:val="111145805"/>
             <w:bibliography/>
           </w:sdtPr>
-          <w:sdtEndPr/>
           <w:sdtContent>
             <w:p>
               <w:pPr>
@@ -9641,11 +8995,11 @@
       <w:pPr>
         <w:pStyle w:val="Ttulo1"/>
       </w:pPr>
-      <w:bookmarkStart w:id="23" w:name="_Toc107609110"/>
+      <w:bookmarkStart w:id="22" w:name="_Toc107609110"/>
       <w:r>
         <w:t>Anexos</w:t>
       </w:r>
-      <w:bookmarkEnd w:id="23"/>
+      <w:bookmarkEnd w:id="22"/>
     </w:p>
     <w:p>
       <w:pPr>
@@ -9662,7 +9016,872 @@
         <w:ind w:left="920"/>
       </w:pPr>
       <w:r>
-        <w:t>Utilizar el anexo para incluir material adicional al trabajo.</w:t>
+        <w:rPr>
+          <w:noProof/>
+        </w:rPr>
+        <w:drawing>
+          <wp:anchor distT="0" distB="0" distL="114300" distR="114300" simplePos="0" relativeHeight="251660800" behindDoc="0" locked="0" layoutInCell="1" allowOverlap="1" wp14:anchorId="38AC9A84" wp14:editId="7F30A168">
+            <wp:simplePos x="0" y="0"/>
+            <wp:positionH relativeFrom="column">
+              <wp:posOffset>438150</wp:posOffset>
+            </wp:positionH>
+            <wp:positionV relativeFrom="paragraph">
+              <wp:posOffset>1008380</wp:posOffset>
+            </wp:positionV>
+            <wp:extent cx="5765800" cy="4324350"/>
+            <wp:effectExtent l="0" t="0" r="6350" b="0"/>
+            <wp:wrapNone/>
+            <wp:docPr id="4" name="Imagen 4"/>
+            <wp:cNvGraphicFramePr>
+              <a:graphicFrameLocks xmlns:a="http://schemas.openxmlformats.org/drawingml/2006/main" noChangeAspect="1"/>
+            </wp:cNvGraphicFramePr>
+            <a:graphic xmlns:a="http://schemas.openxmlformats.org/drawingml/2006/main">
+              <a:graphicData uri="http://schemas.openxmlformats.org/drawingml/2006/picture">
+                <pic:pic xmlns:pic="http://schemas.openxmlformats.org/drawingml/2006/picture">
+                  <pic:nvPicPr>
+                    <pic:cNvPr id="0" name="Picture 2"/>
+                    <pic:cNvPicPr>
+                      <a:picLocks noChangeAspect="1" noChangeArrowheads="1"/>
+                    </pic:cNvPicPr>
+                  </pic:nvPicPr>
+                  <pic:blipFill>
+                    <a:blip r:embed="rId15" cstate="print">
+                      <a:extLst>
+                        <a:ext uri="{28A0092B-C50C-407E-A947-70E740481C1C}">
+                          <a14:useLocalDpi xmlns:a14="http://schemas.microsoft.com/office/drawing/2010/main" val="0"/>
+                        </a:ext>
+                      </a:extLst>
+                    </a:blip>
+                    <a:srcRect/>
+                    <a:stretch>
+                      <a:fillRect/>
+                    </a:stretch>
+                  </pic:blipFill>
+                  <pic:spPr bwMode="auto">
+                    <a:xfrm>
+                      <a:off x="0" y="0"/>
+                      <a:ext cx="5765800" cy="4324350"/>
+                    </a:xfrm>
+                    <a:prstGeom prst="rect">
+                      <a:avLst/>
+                    </a:prstGeom>
+                    <a:noFill/>
+                    <a:ln>
+                      <a:noFill/>
+                    </a:ln>
+                  </pic:spPr>
+                </pic:pic>
+              </a:graphicData>
+            </a:graphic>
+          </wp:anchor>
+        </w:drawing>
+      </w:r>
+      <w:r>
+        <w:rPr>
+          <w:noProof/>
+        </w:rPr>
+        <w:drawing>
+          <wp:anchor distT="0" distB="0" distL="114300" distR="114300" simplePos="0" relativeHeight="251659776" behindDoc="0" locked="0" layoutInCell="1" allowOverlap="1" wp14:anchorId="50B08063" wp14:editId="1CA449EA">
+            <wp:simplePos x="0" y="0"/>
+            <wp:positionH relativeFrom="column">
+              <wp:posOffset>302260</wp:posOffset>
+            </wp:positionH>
+            <wp:positionV relativeFrom="paragraph">
+              <wp:posOffset>2589530</wp:posOffset>
+            </wp:positionV>
+            <wp:extent cx="5765800" cy="4324350"/>
+            <wp:effectExtent l="0" t="0" r="6350" b="0"/>
+            <wp:wrapNone/>
+            <wp:docPr id="2" name="Imagen 2"/>
+            <wp:cNvGraphicFramePr>
+              <a:graphicFrameLocks xmlns:a="http://schemas.openxmlformats.org/drawingml/2006/main" noChangeAspect="1"/>
+            </wp:cNvGraphicFramePr>
+            <a:graphic xmlns:a="http://schemas.openxmlformats.org/drawingml/2006/main">
+              <a:graphicData uri="http://schemas.openxmlformats.org/drawingml/2006/picture">
+                <pic:pic xmlns:pic="http://schemas.openxmlformats.org/drawingml/2006/picture">
+                  <pic:nvPicPr>
+                    <pic:cNvPr id="0" name="Picture 1"/>
+                    <pic:cNvPicPr>
+                      <a:picLocks noChangeAspect="1" noChangeArrowheads="1"/>
+                    </pic:cNvPicPr>
+                  </pic:nvPicPr>
+                  <pic:blipFill>
+                    <a:blip r:embed="rId16" cstate="print">
+                      <a:extLst>
+                        <a:ext uri="{28A0092B-C50C-407E-A947-70E740481C1C}">
+                          <a14:useLocalDpi xmlns:a14="http://schemas.microsoft.com/office/drawing/2010/main" val="0"/>
+                        </a:ext>
+                      </a:extLst>
+                    </a:blip>
+                    <a:srcRect/>
+                    <a:stretch>
+                      <a:fillRect/>
+                    </a:stretch>
+                  </pic:blipFill>
+                  <pic:spPr bwMode="auto">
+                    <a:xfrm>
+                      <a:off x="0" y="0"/>
+                      <a:ext cx="5765800" cy="4324350"/>
+                    </a:xfrm>
+                    <a:prstGeom prst="rect">
+                      <a:avLst/>
+                    </a:prstGeom>
+                    <a:noFill/>
+                    <a:ln>
+                      <a:noFill/>
+                    </a:ln>
+                  </pic:spPr>
+                </pic:pic>
+              </a:graphicData>
+            </a:graphic>
+          </wp:anchor>
+        </w:drawing>
+      </w:r>
+      <w:r>
+        <w:t xml:space="preserve">Utilizar el anexo para </w:t>
+      </w:r>
+      <w:proofErr w:type="spellStart"/>
+      <w:proofErr w:type="gramStart"/>
+      <w:r>
+        <w:t>incl</w:t>
+      </w:r>
+      <w:proofErr w:type="spellEnd"/>
+      <w:r>
+        <w:t xml:space="preserve"> </w:t>
+      </w:r>
+      <w:r>
+        <w:t xml:space="preserve"> </w:t>
+      </w:r>
+      <w:proofErr w:type="spellStart"/>
+      <w:r>
+        <w:t>uir</w:t>
+      </w:r>
+      <w:proofErr w:type="spellEnd"/>
+      <w:proofErr w:type="gramEnd"/>
+      <w:r>
+        <w:t xml:space="preserve"> material adicional al trabajo.</w:t>
+      </w:r>
+    </w:p>
+    <w:p/>
+    <w:p/>
+    <w:p/>
+    <w:p/>
+    <w:p/>
+    <w:p/>
+    <w:p/>
+    <w:p/>
+    <w:p/>
+    <w:p/>
+    <w:p/>
+    <w:p/>
+    <w:p/>
+    <w:p/>
+    <w:p/>
+    <w:p/>
+    <w:p/>
+    <w:p/>
+    <w:p/>
+    <w:p/>
+    <w:p/>
+    <w:p/>
+    <w:p/>
+    <w:p/>
+    <w:p/>
+    <w:p/>
+    <w:p/>
+    <w:p/>
+    <w:p/>
+    <w:p/>
+    <w:p/>
+    <w:p/>
+    <w:p/>
+    <w:p/>
+    <w:p/>
+    <w:p/>
+    <w:p/>
+    <w:p/>
+    <w:p/>
+    <w:p/>
+    <w:p/>
+    <w:p>
+      <w:pPr>
+        <w:rPr>
+          <w:sz w:val="24"/>
+          <w:szCs w:val="24"/>
+        </w:rPr>
+      </w:pPr>
+    </w:p>
+    <w:p/>
+    <w:p/>
+    <w:p>
+      <w:pPr>
+        <w:tabs>
+          <w:tab w:val="left" w:pos="5970"/>
+        </w:tabs>
+        <w:rPr>
+          <w:sz w:val="24"/>
+          <w:szCs w:val="24"/>
+        </w:rPr>
+      </w:pPr>
+      <w:r>
+        <w:rPr>
+          <w:sz w:val="24"/>
+          <w:szCs w:val="24"/>
+        </w:rPr>
+        <w:tab/>
+      </w:r>
+    </w:p>
+    <w:p>
+      <w:pPr>
+        <w:tabs>
+          <w:tab w:val="left" w:pos="5970"/>
+        </w:tabs>
+        <w:rPr>
+          <w:sz w:val="24"/>
+          <w:szCs w:val="24"/>
+        </w:rPr>
+      </w:pPr>
+    </w:p>
+    <w:p>
+      <w:pPr>
+        <w:tabs>
+          <w:tab w:val="left" w:pos="5970"/>
+        </w:tabs>
+        <w:rPr>
+          <w:sz w:val="24"/>
+          <w:szCs w:val="24"/>
+        </w:rPr>
+      </w:pPr>
+    </w:p>
+    <w:p>
+      <w:pPr>
+        <w:tabs>
+          <w:tab w:val="left" w:pos="5970"/>
+        </w:tabs>
+        <w:rPr>
+          <w:sz w:val="24"/>
+          <w:szCs w:val="24"/>
+        </w:rPr>
+      </w:pPr>
+    </w:p>
+    <w:p>
+      <w:pPr>
+        <w:tabs>
+          <w:tab w:val="left" w:pos="5970"/>
+        </w:tabs>
+        <w:rPr>
+          <w:sz w:val="24"/>
+          <w:szCs w:val="24"/>
+        </w:rPr>
+      </w:pPr>
+    </w:p>
+    <w:p>
+      <w:pPr>
+        <w:tabs>
+          <w:tab w:val="left" w:pos="5970"/>
+        </w:tabs>
+        <w:rPr>
+          <w:sz w:val="24"/>
+          <w:szCs w:val="24"/>
+        </w:rPr>
+      </w:pPr>
+    </w:p>
+    <w:p>
+      <w:pPr>
+        <w:tabs>
+          <w:tab w:val="left" w:pos="5970"/>
+        </w:tabs>
+        <w:rPr>
+          <w:sz w:val="24"/>
+          <w:szCs w:val="24"/>
+        </w:rPr>
+      </w:pPr>
+    </w:p>
+    <w:p>
+      <w:pPr>
+        <w:tabs>
+          <w:tab w:val="left" w:pos="5970"/>
+        </w:tabs>
+        <w:rPr>
+          <w:sz w:val="24"/>
+          <w:szCs w:val="24"/>
+        </w:rPr>
+      </w:pPr>
+    </w:p>
+    <w:p>
+      <w:pPr>
+        <w:tabs>
+          <w:tab w:val="left" w:pos="5970"/>
+        </w:tabs>
+        <w:rPr>
+          <w:sz w:val="24"/>
+          <w:szCs w:val="24"/>
+        </w:rPr>
+      </w:pPr>
+    </w:p>
+    <w:p>
+      <w:pPr>
+        <w:tabs>
+          <w:tab w:val="left" w:pos="5970"/>
+        </w:tabs>
+        <w:rPr>
+          <w:sz w:val="24"/>
+          <w:szCs w:val="24"/>
+        </w:rPr>
+      </w:pPr>
+    </w:p>
+    <w:p>
+      <w:pPr>
+        <w:tabs>
+          <w:tab w:val="left" w:pos="5970"/>
+        </w:tabs>
+        <w:rPr>
+          <w:sz w:val="24"/>
+          <w:szCs w:val="24"/>
+        </w:rPr>
+      </w:pPr>
+    </w:p>
+    <w:p>
+      <w:pPr>
+        <w:tabs>
+          <w:tab w:val="left" w:pos="5970"/>
+        </w:tabs>
+        <w:rPr>
+          <w:sz w:val="24"/>
+          <w:szCs w:val="24"/>
+        </w:rPr>
+      </w:pPr>
+    </w:p>
+    <w:p>
+      <w:pPr>
+        <w:tabs>
+          <w:tab w:val="left" w:pos="5970"/>
+        </w:tabs>
+        <w:rPr>
+          <w:sz w:val="24"/>
+          <w:szCs w:val="24"/>
+        </w:rPr>
+      </w:pPr>
+    </w:p>
+    <w:p>
+      <w:pPr>
+        <w:tabs>
+          <w:tab w:val="left" w:pos="5970"/>
+        </w:tabs>
+        <w:rPr>
+          <w:sz w:val="24"/>
+          <w:szCs w:val="24"/>
+        </w:rPr>
+      </w:pPr>
+    </w:p>
+    <w:p>
+      <w:pPr>
+        <w:tabs>
+          <w:tab w:val="left" w:pos="5970"/>
+        </w:tabs>
+        <w:rPr>
+          <w:sz w:val="24"/>
+          <w:szCs w:val="24"/>
+        </w:rPr>
+      </w:pPr>
+    </w:p>
+    <w:p>
+      <w:pPr>
+        <w:tabs>
+          <w:tab w:val="left" w:pos="5970"/>
+        </w:tabs>
+        <w:rPr>
+          <w:sz w:val="24"/>
+          <w:szCs w:val="24"/>
+        </w:rPr>
+      </w:pPr>
+    </w:p>
+    <w:p>
+      <w:pPr>
+        <w:tabs>
+          <w:tab w:val="left" w:pos="5970"/>
+        </w:tabs>
+        <w:rPr>
+          <w:sz w:val="24"/>
+          <w:szCs w:val="24"/>
+        </w:rPr>
+      </w:pPr>
+    </w:p>
+    <w:p>
+      <w:pPr>
+        <w:tabs>
+          <w:tab w:val="left" w:pos="5970"/>
+        </w:tabs>
+        <w:rPr>
+          <w:sz w:val="24"/>
+          <w:szCs w:val="24"/>
+        </w:rPr>
+      </w:pPr>
+    </w:p>
+    <w:p>
+      <w:pPr>
+        <w:tabs>
+          <w:tab w:val="left" w:pos="5970"/>
+        </w:tabs>
+        <w:rPr>
+          <w:sz w:val="24"/>
+          <w:szCs w:val="24"/>
+        </w:rPr>
+      </w:pPr>
+    </w:p>
+    <w:p>
+      <w:pPr>
+        <w:tabs>
+          <w:tab w:val="left" w:pos="5970"/>
+        </w:tabs>
+        <w:rPr>
+          <w:sz w:val="24"/>
+          <w:szCs w:val="24"/>
+        </w:rPr>
+      </w:pPr>
+    </w:p>
+    <w:p>
+      <w:pPr>
+        <w:tabs>
+          <w:tab w:val="left" w:pos="5970"/>
+        </w:tabs>
+        <w:rPr>
+          <w:sz w:val="24"/>
+          <w:szCs w:val="24"/>
+        </w:rPr>
+      </w:pPr>
+    </w:p>
+    <w:p>
+      <w:pPr>
+        <w:tabs>
+          <w:tab w:val="left" w:pos="5970"/>
+        </w:tabs>
+        <w:rPr>
+          <w:sz w:val="24"/>
+          <w:szCs w:val="24"/>
+        </w:rPr>
+      </w:pPr>
+    </w:p>
+    <w:p>
+      <w:pPr>
+        <w:tabs>
+          <w:tab w:val="left" w:pos="5970"/>
+        </w:tabs>
+        <w:rPr>
+          <w:sz w:val="24"/>
+          <w:szCs w:val="24"/>
+        </w:rPr>
+      </w:pPr>
+      <w:r>
+        <w:rPr>
+          <w:noProof/>
+        </w:rPr>
+        <w:drawing>
+          <wp:anchor distT="0" distB="0" distL="114300" distR="114300" simplePos="0" relativeHeight="251662848" behindDoc="0" locked="0" layoutInCell="1" allowOverlap="1" wp14:anchorId="4B6E6C67" wp14:editId="663BCD13">
+            <wp:simplePos x="0" y="0"/>
+            <wp:positionH relativeFrom="column">
+              <wp:posOffset>-6350</wp:posOffset>
+            </wp:positionH>
+            <wp:positionV relativeFrom="paragraph">
+              <wp:posOffset>0</wp:posOffset>
+            </wp:positionV>
+            <wp:extent cx="5765800" cy="3243580"/>
+            <wp:effectExtent l="0" t="0" r="6350" b="0"/>
+            <wp:wrapNone/>
+            <wp:docPr id="13" name="Imagen 13"/>
+            <wp:cNvGraphicFramePr>
+              <a:graphicFrameLocks xmlns:a="http://schemas.openxmlformats.org/drawingml/2006/main" noChangeAspect="1"/>
+            </wp:cNvGraphicFramePr>
+            <a:graphic xmlns:a="http://schemas.openxmlformats.org/drawingml/2006/main">
+              <a:graphicData uri="http://schemas.openxmlformats.org/drawingml/2006/picture">
+                <pic:pic xmlns:pic="http://schemas.openxmlformats.org/drawingml/2006/picture">
+                  <pic:nvPicPr>
+                    <pic:cNvPr id="0" name="Picture 1"/>
+                    <pic:cNvPicPr>
+                      <a:picLocks noChangeAspect="1" noChangeArrowheads="1"/>
+                    </pic:cNvPicPr>
+                  </pic:nvPicPr>
+                  <pic:blipFill>
+                    <a:blip r:embed="rId17" cstate="print">
+                      <a:extLst>
+                        <a:ext uri="{28A0092B-C50C-407E-A947-70E740481C1C}">
+                          <a14:useLocalDpi xmlns:a14="http://schemas.microsoft.com/office/drawing/2010/main" val="0"/>
+                        </a:ext>
+                      </a:extLst>
+                    </a:blip>
+                    <a:srcRect/>
+                    <a:stretch>
+                      <a:fillRect/>
+                    </a:stretch>
+                  </pic:blipFill>
+                  <pic:spPr bwMode="auto">
+                    <a:xfrm>
+                      <a:off x="0" y="0"/>
+                      <a:ext cx="5765800" cy="3243580"/>
+                    </a:xfrm>
+                    <a:prstGeom prst="rect">
+                      <a:avLst/>
+                    </a:prstGeom>
+                    <a:noFill/>
+                    <a:ln>
+                      <a:noFill/>
+                    </a:ln>
+                  </pic:spPr>
+                </pic:pic>
+              </a:graphicData>
+            </a:graphic>
+          </wp:anchor>
+        </w:drawing>
+      </w:r>
+    </w:p>
+    <w:p>
+      <w:pPr>
+        <w:tabs>
+          <w:tab w:val="left" w:pos="5970"/>
+        </w:tabs>
+        <w:rPr>
+          <w:sz w:val="24"/>
+          <w:szCs w:val="24"/>
+        </w:rPr>
+      </w:pPr>
+    </w:p>
+    <w:p>
+      <w:pPr>
+        <w:tabs>
+          <w:tab w:val="left" w:pos="5970"/>
+        </w:tabs>
+        <w:rPr>
+          <w:sz w:val="24"/>
+          <w:szCs w:val="24"/>
+        </w:rPr>
+      </w:pPr>
+    </w:p>
+    <w:p>
+      <w:pPr>
+        <w:tabs>
+          <w:tab w:val="left" w:pos="5970"/>
+        </w:tabs>
+        <w:rPr>
+          <w:sz w:val="24"/>
+          <w:szCs w:val="24"/>
+        </w:rPr>
+      </w:pPr>
+    </w:p>
+    <w:p>
+      <w:pPr>
+        <w:tabs>
+          <w:tab w:val="left" w:pos="5970"/>
+        </w:tabs>
+        <w:rPr>
+          <w:sz w:val="24"/>
+          <w:szCs w:val="24"/>
+        </w:rPr>
+      </w:pPr>
+    </w:p>
+    <w:p>
+      <w:pPr>
+        <w:tabs>
+          <w:tab w:val="left" w:pos="5970"/>
+        </w:tabs>
+        <w:rPr>
+          <w:sz w:val="24"/>
+          <w:szCs w:val="24"/>
+        </w:rPr>
+      </w:pPr>
+    </w:p>
+    <w:p>
+      <w:pPr>
+        <w:tabs>
+          <w:tab w:val="left" w:pos="5970"/>
+        </w:tabs>
+        <w:rPr>
+          <w:sz w:val="24"/>
+          <w:szCs w:val="24"/>
+        </w:rPr>
+      </w:pPr>
+    </w:p>
+    <w:p>
+      <w:pPr>
+        <w:tabs>
+          <w:tab w:val="left" w:pos="5970"/>
+        </w:tabs>
+        <w:rPr>
+          <w:sz w:val="24"/>
+          <w:szCs w:val="24"/>
+        </w:rPr>
+      </w:pPr>
+    </w:p>
+    <w:p>
+      <w:pPr>
+        <w:tabs>
+          <w:tab w:val="left" w:pos="5970"/>
+        </w:tabs>
+        <w:rPr>
+          <w:sz w:val="24"/>
+          <w:szCs w:val="24"/>
+        </w:rPr>
+      </w:pPr>
+    </w:p>
+    <w:p>
+      <w:pPr>
+        <w:tabs>
+          <w:tab w:val="left" w:pos="5970"/>
+        </w:tabs>
+        <w:rPr>
+          <w:sz w:val="24"/>
+          <w:szCs w:val="24"/>
+        </w:rPr>
+      </w:pPr>
+    </w:p>
+    <w:p>
+      <w:pPr>
+        <w:tabs>
+          <w:tab w:val="left" w:pos="5970"/>
+        </w:tabs>
+        <w:rPr>
+          <w:sz w:val="24"/>
+          <w:szCs w:val="24"/>
+        </w:rPr>
+      </w:pPr>
+    </w:p>
+    <w:p>
+      <w:pPr>
+        <w:tabs>
+          <w:tab w:val="left" w:pos="5970"/>
+        </w:tabs>
+        <w:rPr>
+          <w:sz w:val="24"/>
+          <w:szCs w:val="24"/>
+        </w:rPr>
+      </w:pPr>
+    </w:p>
+    <w:p>
+      <w:pPr>
+        <w:tabs>
+          <w:tab w:val="left" w:pos="5970"/>
+        </w:tabs>
+        <w:rPr>
+          <w:sz w:val="24"/>
+          <w:szCs w:val="24"/>
+        </w:rPr>
+      </w:pPr>
+    </w:p>
+    <w:p>
+      <w:pPr>
+        <w:tabs>
+          <w:tab w:val="left" w:pos="5970"/>
+        </w:tabs>
+        <w:rPr>
+          <w:sz w:val="24"/>
+          <w:szCs w:val="24"/>
+        </w:rPr>
+      </w:pPr>
+    </w:p>
+    <w:p>
+      <w:pPr>
+        <w:tabs>
+          <w:tab w:val="left" w:pos="5970"/>
+        </w:tabs>
+        <w:rPr>
+          <w:sz w:val="24"/>
+          <w:szCs w:val="24"/>
+        </w:rPr>
+      </w:pPr>
+    </w:p>
+    <w:p>
+      <w:pPr>
+        <w:tabs>
+          <w:tab w:val="left" w:pos="5970"/>
+        </w:tabs>
+        <w:rPr>
+          <w:sz w:val="24"/>
+          <w:szCs w:val="24"/>
+        </w:rPr>
+      </w:pPr>
+    </w:p>
+    <w:p>
+      <w:pPr>
+        <w:tabs>
+          <w:tab w:val="left" w:pos="5970"/>
+        </w:tabs>
+        <w:rPr>
+          <w:sz w:val="24"/>
+          <w:szCs w:val="24"/>
+        </w:rPr>
+      </w:pPr>
+    </w:p>
+    <w:p>
+      <w:pPr>
+        <w:tabs>
+          <w:tab w:val="left" w:pos="5970"/>
+        </w:tabs>
+        <w:rPr>
+          <w:sz w:val="24"/>
+          <w:szCs w:val="24"/>
+        </w:rPr>
+      </w:pPr>
+    </w:p>
+    <w:p>
+      <w:pPr>
+        <w:tabs>
+          <w:tab w:val="left" w:pos="5970"/>
+        </w:tabs>
+        <w:rPr>
+          <w:sz w:val="24"/>
+          <w:szCs w:val="24"/>
+        </w:rPr>
+      </w:pPr>
+    </w:p>
+    <w:p>
+      <w:pPr>
+        <w:tabs>
+          <w:tab w:val="left" w:pos="5970"/>
+        </w:tabs>
+        <w:rPr>
+          <w:sz w:val="24"/>
+          <w:szCs w:val="24"/>
+        </w:rPr>
+      </w:pPr>
+    </w:p>
+    <w:p>
+      <w:pPr>
+        <w:tabs>
+          <w:tab w:val="left" w:pos="5970"/>
+        </w:tabs>
+        <w:rPr>
+          <w:sz w:val="24"/>
+          <w:szCs w:val="24"/>
+        </w:rPr>
+      </w:pPr>
+    </w:p>
+    <w:p>
+      <w:pPr>
+        <w:tabs>
+          <w:tab w:val="left" w:pos="5970"/>
+        </w:tabs>
+        <w:rPr>
+          <w:sz w:val="24"/>
+          <w:szCs w:val="24"/>
+        </w:rPr>
+      </w:pPr>
+    </w:p>
+    <w:p>
+      <w:pPr>
+        <w:tabs>
+          <w:tab w:val="left" w:pos="5970"/>
+        </w:tabs>
+        <w:rPr>
+          <w:sz w:val="24"/>
+          <w:szCs w:val="24"/>
+        </w:rPr>
+      </w:pPr>
+    </w:p>
+    <w:p>
+      <w:pPr>
+        <w:tabs>
+          <w:tab w:val="left" w:pos="5970"/>
+        </w:tabs>
+        <w:rPr>
+          <w:sz w:val="24"/>
+          <w:szCs w:val="24"/>
+        </w:rPr>
+      </w:pPr>
+    </w:p>
+    <w:p>
+      <w:pPr>
+        <w:tabs>
+          <w:tab w:val="left" w:pos="5970"/>
+        </w:tabs>
+        <w:rPr>
+          <w:sz w:val="24"/>
+          <w:szCs w:val="24"/>
+        </w:rPr>
+      </w:pPr>
+    </w:p>
+    <w:p>
+      <w:pPr>
+        <w:tabs>
+          <w:tab w:val="left" w:pos="5970"/>
+        </w:tabs>
+        <w:rPr>
+          <w:sz w:val="24"/>
+          <w:szCs w:val="24"/>
+        </w:rPr>
+      </w:pPr>
+    </w:p>
+    <w:p>
+      <w:pPr>
+        <w:tabs>
+          <w:tab w:val="left" w:pos="5970"/>
+        </w:tabs>
+        <w:rPr>
+          <w:sz w:val="24"/>
+          <w:szCs w:val="24"/>
+        </w:rPr>
+      </w:pPr>
+    </w:p>
+    <w:p>
+      <w:r>
+        <w:rPr>
+          <w:noProof/>
+        </w:rPr>
+        <w:lastRenderedPageBreak/>
+        <w:drawing>
+          <wp:anchor distT="0" distB="0" distL="114300" distR="114300" simplePos="0" relativeHeight="251661824" behindDoc="0" locked="0" layoutInCell="1" allowOverlap="1" wp14:anchorId="7E422ABC" wp14:editId="2BF0C20A">
+            <wp:simplePos x="0" y="0"/>
+            <wp:positionH relativeFrom="column">
+              <wp:posOffset>-260350</wp:posOffset>
+            </wp:positionH>
+            <wp:positionV relativeFrom="paragraph">
+              <wp:posOffset>2456815</wp:posOffset>
+            </wp:positionV>
+            <wp:extent cx="5765800" cy="3243580"/>
+            <wp:effectExtent l="0" t="0" r="6350" b="0"/>
+            <wp:wrapNone/>
+            <wp:docPr id="14" name="Imagen 14"/>
+            <wp:cNvGraphicFramePr>
+              <a:graphicFrameLocks xmlns:a="http://schemas.openxmlformats.org/drawingml/2006/main" noChangeAspect="1"/>
+            </wp:cNvGraphicFramePr>
+            <a:graphic xmlns:a="http://schemas.openxmlformats.org/drawingml/2006/main">
+              <a:graphicData uri="http://schemas.openxmlformats.org/drawingml/2006/picture">
+                <pic:pic xmlns:pic="http://schemas.openxmlformats.org/drawingml/2006/picture">
+                  <pic:nvPicPr>
+                    <pic:cNvPr id="0" name="Picture 2"/>
+                    <pic:cNvPicPr>
+                      <a:picLocks noChangeAspect="1" noChangeArrowheads="1"/>
+                    </pic:cNvPicPr>
+                  </pic:nvPicPr>
+                  <pic:blipFill>
+                    <a:blip r:embed="rId18" cstate="print">
+                      <a:extLst>
+                        <a:ext uri="{28A0092B-C50C-407E-A947-70E740481C1C}">
+                          <a14:useLocalDpi xmlns:a14="http://schemas.microsoft.com/office/drawing/2010/main" val="0"/>
+                        </a:ext>
+                      </a:extLst>
+                    </a:blip>
+                    <a:srcRect/>
+                    <a:stretch>
+                      <a:fillRect/>
+                    </a:stretch>
+                  </pic:blipFill>
+                  <pic:spPr bwMode="auto">
+                    <a:xfrm>
+                      <a:off x="0" y="0"/>
+                      <a:ext cx="5765800" cy="3243580"/>
+                    </a:xfrm>
+                    <a:prstGeom prst="rect">
+                      <a:avLst/>
+                    </a:prstGeom>
+                    <a:noFill/>
+                    <a:ln>
+                      <a:noFill/>
+                    </a:ln>
+                  </pic:spPr>
+                </pic:pic>
+              </a:graphicData>
+            </a:graphic>
+          </wp:anchor>
+        </w:drawing>
       </w:r>
     </w:p>
     <w:sectPr>
@@ -9675,7 +9894,7 @@
 </file>
 
 <file path=word/endnotes.xml><?xml version="1.0" encoding="utf-8"?>
-<w:endnotes xmlns:wpc="http://schemas.microsoft.com/office/word/2010/wordprocessingCanvas" xmlns:cx="http://schemas.microsoft.com/office/drawing/2014/chartex" xmlns:mc="http://schemas.openxmlformats.org/markup-compatibility/2006" xmlns:o="urn:schemas-microsoft-com:office:office" xmlns:r="http://schemas.openxmlformats.org/officeDocument/2006/relationships" xmlns:m="http://schemas.openxmlformats.org/officeDocument/2006/math" xmlns:v="urn:schemas-microsoft-com:vml" xmlns:wp14="http://schemas.microsoft.com/office/word/2010/wordprocessingDrawing" xmlns:wp="http://schemas.openxmlformats.org/drawingml/2006/wordprocessingDrawing" xmlns:w10="urn:schemas-microsoft-com:office:word" xmlns:w="http://schemas.openxmlformats.org/wordprocessingml/2006/main" xmlns:w14="http://schemas.microsoft.com/office/word/2010/wordml" xmlns:w15="http://schemas.microsoft.com/office/word/2012/wordml" xmlns:w16se="http://schemas.microsoft.com/office/word/2015/wordml/symex" xmlns:wpg="http://schemas.microsoft.com/office/word/2010/wordprocessingGroup" xmlns:wpi="http://schemas.microsoft.com/office/word/2010/wordprocessingInk" xmlns:wne="http://schemas.microsoft.com/office/word/2006/wordml" xmlns:wps="http://schemas.microsoft.com/office/word/2010/wordprocessingShape" mc:Ignorable="w14 w15 w16se wp14">
+<w:endnotes xmlns:wpc="http://schemas.microsoft.com/office/word/2010/wordprocessingCanvas" xmlns:cx="http://schemas.microsoft.com/office/drawing/2014/chartex" xmlns:cx1="http://schemas.microsoft.com/office/drawing/2015/9/8/chartex" xmlns:cx2="http://schemas.microsoft.com/office/drawing/2015/10/21/chartex" xmlns:cx3="http://schemas.microsoft.com/office/drawing/2016/5/9/chartex" xmlns:cx4="http://schemas.microsoft.com/office/drawing/2016/5/10/chartex" xmlns:cx5="http://schemas.microsoft.com/office/drawing/2016/5/11/chartex" xmlns:cx6="http://schemas.microsoft.com/office/drawing/2016/5/12/chartex" xmlns:cx7="http://schemas.microsoft.com/office/drawing/2016/5/13/chartex" xmlns:cx8="http://schemas.microsoft.com/office/drawing/2016/5/14/chartex" xmlns:mc="http://schemas.openxmlformats.org/markup-compatibility/2006" xmlns:aink="http://schemas.microsoft.com/office/drawing/2016/ink" xmlns:am3d="http://schemas.microsoft.com/office/drawing/2017/model3d" xmlns:o="urn:schemas-microsoft-com:office:office" xmlns:oel="http://schemas.microsoft.com/office/2019/extlst" xmlns:r="http://schemas.openxmlformats.org/officeDocument/2006/relationships" xmlns:m="http://schemas.openxmlformats.org/officeDocument/2006/math" xmlns:v="urn:schemas-microsoft-com:vml" xmlns:wp14="http://schemas.microsoft.com/office/word/2010/wordprocessingDrawing" xmlns:wp="http://schemas.openxmlformats.org/drawingml/2006/wordprocessingDrawing" xmlns:w10="urn:schemas-microsoft-com:office:word" xmlns:w="http://schemas.openxmlformats.org/wordprocessingml/2006/main" xmlns:w14="http://schemas.microsoft.com/office/word/2010/wordml" xmlns:w15="http://schemas.microsoft.com/office/word/2012/wordml" xmlns:w16cex="http://schemas.microsoft.com/office/word/2018/wordml/cex" xmlns:w16cid="http://schemas.microsoft.com/office/word/2016/wordml/cid" xmlns:w16="http://schemas.microsoft.com/office/word/2018/wordml" xmlns:w16sdtdh="http://schemas.microsoft.com/office/word/2020/wordml/sdtdatahash" xmlns:w16se="http://schemas.microsoft.com/office/word/2015/wordml/symex" xmlns:wpg="http://schemas.microsoft.com/office/word/2010/wordprocessingGroup" xmlns:wpi="http://schemas.microsoft.com/office/word/2010/wordprocessingInk" xmlns:wne="http://schemas.microsoft.com/office/word/2006/wordml" xmlns:wps="http://schemas.microsoft.com/office/word/2010/wordprocessingShape" mc:Ignorable="w14 w15 w16se w16cid w16 w16cex w16sdtdh wp14">
   <w:endnote w:type="separator" w:id="-1">
     <w:p>
       <w:r>
@@ -9694,7 +9913,7 @@
 </file>
 
 <file path=word/footer1.xml><?xml version="1.0" encoding="utf-8"?>
-<w:ftr xmlns:wpc="http://schemas.microsoft.com/office/word/2010/wordprocessingCanvas" xmlns:cx="http://schemas.microsoft.com/office/drawing/2014/chartex" xmlns:mc="http://schemas.openxmlformats.org/markup-compatibility/2006" xmlns:o="urn:schemas-microsoft-com:office:office" xmlns:r="http://schemas.openxmlformats.org/officeDocument/2006/relationships" xmlns:m="http://schemas.openxmlformats.org/officeDocument/2006/math" xmlns:v="urn:schemas-microsoft-com:vml" xmlns:wp14="http://schemas.microsoft.com/office/word/2010/wordprocessingDrawing" xmlns:wp="http://schemas.openxmlformats.org/drawingml/2006/wordprocessingDrawing" xmlns:w10="urn:schemas-microsoft-com:office:word" xmlns:w="http://schemas.openxmlformats.org/wordprocessingml/2006/main" xmlns:w14="http://schemas.microsoft.com/office/word/2010/wordml" xmlns:w15="http://schemas.microsoft.com/office/word/2012/wordml" xmlns:w16se="http://schemas.microsoft.com/office/word/2015/wordml/symex" xmlns:wpg="http://schemas.microsoft.com/office/word/2010/wordprocessingGroup" xmlns:wpi="http://schemas.microsoft.com/office/word/2010/wordprocessingInk" xmlns:wne="http://schemas.microsoft.com/office/word/2006/wordml" xmlns:wps="http://schemas.microsoft.com/office/word/2010/wordprocessingShape" mc:Ignorable="w14 w15 w16se wp14">
+<w:ftr xmlns:wpc="http://schemas.microsoft.com/office/word/2010/wordprocessingCanvas" xmlns:cx="http://schemas.microsoft.com/office/drawing/2014/chartex" xmlns:cx1="http://schemas.microsoft.com/office/drawing/2015/9/8/chartex" xmlns:cx2="http://schemas.microsoft.com/office/drawing/2015/10/21/chartex" xmlns:cx3="http://schemas.microsoft.com/office/drawing/2016/5/9/chartex" xmlns:cx4="http://schemas.microsoft.com/office/drawing/2016/5/10/chartex" xmlns:cx5="http://schemas.microsoft.com/office/drawing/2016/5/11/chartex" xmlns:cx6="http://schemas.microsoft.com/office/drawing/2016/5/12/chartex" xmlns:cx7="http://schemas.microsoft.com/office/drawing/2016/5/13/chartex" xmlns:cx8="http://schemas.microsoft.com/office/drawing/2016/5/14/chartex" xmlns:mc="http://schemas.openxmlformats.org/markup-compatibility/2006" xmlns:aink="http://schemas.microsoft.com/office/drawing/2016/ink" xmlns:am3d="http://schemas.microsoft.com/office/drawing/2017/model3d" xmlns:o="urn:schemas-microsoft-com:office:office" xmlns:oel="http://schemas.microsoft.com/office/2019/extlst" xmlns:r="http://schemas.openxmlformats.org/officeDocument/2006/relationships" xmlns:m="http://schemas.openxmlformats.org/officeDocument/2006/math" xmlns:v="urn:schemas-microsoft-com:vml" xmlns:wp14="http://schemas.microsoft.com/office/word/2010/wordprocessingDrawing" xmlns:wp="http://schemas.openxmlformats.org/drawingml/2006/wordprocessingDrawing" xmlns:w10="urn:schemas-microsoft-com:office:word" xmlns:w="http://schemas.openxmlformats.org/wordprocessingml/2006/main" xmlns:w14="http://schemas.microsoft.com/office/word/2010/wordml" xmlns:w15="http://schemas.microsoft.com/office/word/2012/wordml" xmlns:w16cex="http://schemas.microsoft.com/office/word/2018/wordml/cex" xmlns:w16cid="http://schemas.microsoft.com/office/word/2016/wordml/cid" xmlns:w16="http://schemas.microsoft.com/office/word/2018/wordml" xmlns:w16sdtdh="http://schemas.microsoft.com/office/word/2020/wordml/sdtdatahash" xmlns:w16se="http://schemas.microsoft.com/office/word/2015/wordml/symex" xmlns:wpg="http://schemas.microsoft.com/office/word/2010/wordprocessingGroup" xmlns:wpi="http://schemas.microsoft.com/office/word/2010/wordprocessingInk" xmlns:wne="http://schemas.microsoft.com/office/word/2006/wordml" xmlns:wps="http://schemas.microsoft.com/office/word/2010/wordprocessingShape" mc:Ignorable="w14 w15 w16se w16cid w16 w16cex w16sdtdh wp14">
   <w:p>
     <w:pPr>
       <w:pStyle w:val="Textoindependiente"/>
@@ -9863,7 +10082,7 @@
               <v:stroke joinstyle="miter"/>
               <v:path gradientshapeok="t" o:connecttype="rect"/>
             </v:shapetype>
-            <v:shape id="Text Box 3" o:spid="_x0000_s1027" type="#_x0000_t202" style="position:absolute;margin-left:517.95pt;margin-top:730.15pt;width:12pt;height:15.3pt;z-index:-251656192;visibility:visible;mso-wrap-style:square;mso-width-percent:0;mso-height-percent:0;mso-wrap-distance-left:9pt;mso-wrap-distance-top:0;mso-wrap-distance-right:9pt;mso-wrap-distance-bottom:0;mso-position-horizontal:absolute;mso-position-horizontal-relative:page;mso-position-vertical:absolute;mso-position-vertical-relative:page;mso-width-percent:0;mso-height-percent:0;mso-width-relative:page;mso-height-relative:page;v-text-anchor:top" o:gfxdata="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" filled="f" stroked="f">
+            <v:shape id="Text Box 3" o:spid="_x0000_s1027" type="#_x0000_t202" style="position:absolute;margin-left:517.95pt;margin-top:730.15pt;width:12pt;height:15.3pt;z-index:-251656192;visibility:visible;mso-wrap-style:square;mso-width-percent:0;mso-height-percent:0;mso-wrap-distance-left:9pt;mso-wrap-distance-top:0;mso-wrap-distance-right:9pt;mso-wrap-distance-bottom:0;mso-position-horizontal:absolute;mso-position-horizontal-relative:page;mso-position-vertical:absolute;mso-position-vertical-relative:page;mso-width-percent:0;mso-height-percent:0;mso-width-relative:page;mso-height-relative:page;v-text-anchor:top" o:gfxdata="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" filled="f" stroked="f">
               <v:textbox inset="0,0,0,0">
                 <w:txbxContent>
                   <w:p>
@@ -9904,7 +10123,7 @@
 </file>
 
 <file path=word/footer2.xml><?xml version="1.0" encoding="utf-8"?>
-<w:ftr xmlns:wpc="http://schemas.microsoft.com/office/word/2010/wordprocessingCanvas" xmlns:cx="http://schemas.microsoft.com/office/drawing/2014/chartex" xmlns:mc="http://schemas.openxmlformats.org/markup-compatibility/2006" xmlns:o="urn:schemas-microsoft-com:office:office" xmlns:r="http://schemas.openxmlformats.org/officeDocument/2006/relationships" xmlns:m="http://schemas.openxmlformats.org/officeDocument/2006/math" xmlns:v="urn:schemas-microsoft-com:vml" xmlns:wp14="http://schemas.microsoft.com/office/word/2010/wordprocessingDrawing" xmlns:wp="http://schemas.openxmlformats.org/drawingml/2006/wordprocessingDrawing" xmlns:w10="urn:schemas-microsoft-com:office:word" xmlns:w="http://schemas.openxmlformats.org/wordprocessingml/2006/main" xmlns:w14="http://schemas.microsoft.com/office/word/2010/wordml" xmlns:w15="http://schemas.microsoft.com/office/word/2012/wordml" xmlns:w16se="http://schemas.microsoft.com/office/word/2015/wordml/symex" xmlns:wpg="http://schemas.microsoft.com/office/word/2010/wordprocessingGroup" xmlns:wpi="http://schemas.microsoft.com/office/word/2010/wordprocessingInk" xmlns:wne="http://schemas.microsoft.com/office/word/2006/wordml" xmlns:wps="http://schemas.microsoft.com/office/word/2010/wordprocessingShape" mc:Ignorable="w14 w15 w16se wp14">
+<w:ftr xmlns:wpc="http://schemas.microsoft.com/office/word/2010/wordprocessingCanvas" xmlns:cx="http://schemas.microsoft.com/office/drawing/2014/chartex" xmlns:cx1="http://schemas.microsoft.com/office/drawing/2015/9/8/chartex" xmlns:cx2="http://schemas.microsoft.com/office/drawing/2015/10/21/chartex" xmlns:cx3="http://schemas.microsoft.com/office/drawing/2016/5/9/chartex" xmlns:cx4="http://schemas.microsoft.com/office/drawing/2016/5/10/chartex" xmlns:cx5="http://schemas.microsoft.com/office/drawing/2016/5/11/chartex" xmlns:cx6="http://schemas.microsoft.com/office/drawing/2016/5/12/chartex" xmlns:cx7="http://schemas.microsoft.com/office/drawing/2016/5/13/chartex" xmlns:cx8="http://schemas.microsoft.com/office/drawing/2016/5/14/chartex" xmlns:mc="http://schemas.openxmlformats.org/markup-compatibility/2006" xmlns:aink="http://schemas.microsoft.com/office/drawing/2016/ink" xmlns:am3d="http://schemas.microsoft.com/office/drawing/2017/model3d" xmlns:o="urn:schemas-microsoft-com:office:office" xmlns:oel="http://schemas.microsoft.com/office/2019/extlst" xmlns:r="http://schemas.openxmlformats.org/officeDocument/2006/relationships" xmlns:m="http://schemas.openxmlformats.org/officeDocument/2006/math" xmlns:v="urn:schemas-microsoft-com:vml" xmlns:wp14="http://schemas.microsoft.com/office/word/2010/wordprocessingDrawing" xmlns:wp="http://schemas.openxmlformats.org/drawingml/2006/wordprocessingDrawing" xmlns:w10="urn:schemas-microsoft-com:office:word" xmlns:w="http://schemas.openxmlformats.org/wordprocessingml/2006/main" xmlns:w14="http://schemas.microsoft.com/office/word/2010/wordml" xmlns:w15="http://schemas.microsoft.com/office/word/2012/wordml" xmlns:w16cex="http://schemas.microsoft.com/office/word/2018/wordml/cex" xmlns:w16cid="http://schemas.microsoft.com/office/word/2016/wordml/cid" xmlns:w16="http://schemas.microsoft.com/office/word/2018/wordml" xmlns:w16sdtdh="http://schemas.microsoft.com/office/word/2020/wordml/sdtdatahash" xmlns:w16se="http://schemas.microsoft.com/office/word/2015/wordml/symex" xmlns:wpg="http://schemas.microsoft.com/office/word/2010/wordprocessingGroup" xmlns:wpi="http://schemas.microsoft.com/office/word/2010/wordprocessingInk" xmlns:wne="http://schemas.microsoft.com/office/word/2006/wordml" xmlns:wps="http://schemas.microsoft.com/office/word/2010/wordprocessingShape" mc:Ignorable="w14 w15 w16se w16cid w16 w16cex w16sdtdh wp14">
   <w:p>
     <w:pPr>
       <w:pStyle w:val="Textoindependiente"/>
@@ -10044,7 +10263,7 @@
                             <w:rPr>
                               <w:noProof/>
                             </w:rPr>
-                            <w:t>11</w:t>
+                            <w:t>4</w:t>
                           </w:r>
                           <w:r>
                             <w:fldChar w:fldCharType="end"/>
@@ -10073,7 +10292,7 @@
               <v:stroke joinstyle="miter"/>
               <v:path gradientshapeok="t" o:connecttype="rect"/>
             </v:shapetype>
-            <v:shape id="Text Box 1" o:spid="_x0000_s1029" type="#_x0000_t202" style="position:absolute;margin-left:513pt;margin-top:729.85pt;width:12pt;height:15.3pt;z-index:-251654144;visibility:visible;mso-wrap-style:square;mso-width-percent:0;mso-height-percent:0;mso-wrap-distance-left:9pt;mso-wrap-distance-top:0;mso-wrap-distance-right:9pt;mso-wrap-distance-bottom:0;mso-position-horizontal:absolute;mso-position-horizontal-relative:page;mso-position-vertical:absolute;mso-position-vertical-relative:page;mso-width-percent:0;mso-height-percent:0;mso-width-relative:page;mso-height-relative:page;v-text-anchor:top" o:gfxdata="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" filled="f" stroked="f">
+            <v:shape id="Text Box 1" o:spid="_x0000_s1029" type="#_x0000_t202" style="position:absolute;margin-left:513pt;margin-top:729.85pt;width:12pt;height:15.3pt;z-index:-251654144;visibility:visible;mso-wrap-style:square;mso-width-percent:0;mso-height-percent:0;mso-wrap-distance-left:9pt;mso-wrap-distance-top:0;mso-wrap-distance-right:9pt;mso-wrap-distance-bottom:0;mso-position-horizontal:absolute;mso-position-horizontal-relative:page;mso-position-vertical:absolute;mso-position-vertical-relative:page;mso-width-percent:0;mso-height-percent:0;mso-width-relative:page;mso-height-relative:page;v-text-anchor:top" o:gfxdata="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" filled="f" stroked="f">
               <v:textbox inset="0,0,0,0">
                 <w:txbxContent>
                   <w:p>
@@ -10095,7 +10314,7 @@
                       <w:rPr>
                         <w:noProof/>
                       </w:rPr>
-                      <w:t>11</w:t>
+                      <w:t>4</w:t>
                     </w:r>
                     <w:r>
                       <w:fldChar w:fldCharType="end"/>
@@ -10114,7 +10333,7 @@
 </file>
 
 <file path=word/footnotes.xml><?xml version="1.0" encoding="utf-8"?>
-<w:footnotes xmlns:wpc="http://schemas.microsoft.com/office/word/2010/wordprocessingCanvas" xmlns:cx="http://schemas.microsoft.com/office/drawing/2014/chartex" xmlns:mc="http://schemas.openxmlformats.org/markup-compatibility/2006" xmlns:o="urn:schemas-microsoft-com:office:office" xmlns:r="http://schemas.openxmlformats.org/officeDocument/2006/relationships" xmlns:m="http://schemas.openxmlformats.org/officeDocument/2006/math" xmlns:v="urn:schemas-microsoft-com:vml" xmlns:wp14="http://schemas.microsoft.com/office/word/2010/wordprocessingDrawing" xmlns:wp="http://schemas.openxmlformats.org/drawingml/2006/wordprocessingDrawing" xmlns:w10="urn:schemas-microsoft-com:office:word" xmlns:w="http://schemas.openxmlformats.org/wordprocessingml/2006/main" xmlns:w14="http://schemas.microsoft.com/office/word/2010/wordml" xmlns:w15="http://schemas.microsoft.com/office/word/2012/wordml" xmlns:w16se="http://schemas.microsoft.com/office/word/2015/wordml/symex" xmlns:wpg="http://schemas.microsoft.com/office/word/2010/wordprocessingGroup" xmlns:wpi="http://schemas.microsoft.com/office/word/2010/wordprocessingInk" xmlns:wne="http://schemas.microsoft.com/office/word/2006/wordml" xmlns:wps="http://schemas.microsoft.com/office/word/2010/wordprocessingShape" mc:Ignorable="w14 w15 w16se wp14">
+<w:footnotes xmlns:wpc="http://schemas.microsoft.com/office/word/2010/wordprocessingCanvas" xmlns:cx="http://schemas.microsoft.com/office/drawing/2014/chartex" xmlns:cx1="http://schemas.microsoft.com/office/drawing/2015/9/8/chartex" xmlns:cx2="http://schemas.microsoft.com/office/drawing/2015/10/21/chartex" xmlns:cx3="http://schemas.microsoft.com/office/drawing/2016/5/9/chartex" xmlns:cx4="http://schemas.microsoft.com/office/drawing/2016/5/10/chartex" xmlns:cx5="http://schemas.microsoft.com/office/drawing/2016/5/11/chartex" xmlns:cx6="http://schemas.microsoft.com/office/drawing/2016/5/12/chartex" xmlns:cx7="http://schemas.microsoft.com/office/drawing/2016/5/13/chartex" xmlns:cx8="http://schemas.microsoft.com/office/drawing/2016/5/14/chartex" xmlns:mc="http://schemas.openxmlformats.org/markup-compatibility/2006" xmlns:aink="http://schemas.microsoft.com/office/drawing/2016/ink" xmlns:am3d="http://schemas.microsoft.com/office/drawing/2017/model3d" xmlns:o="urn:schemas-microsoft-com:office:office" xmlns:oel="http://schemas.microsoft.com/office/2019/extlst" xmlns:r="http://schemas.openxmlformats.org/officeDocument/2006/relationships" xmlns:m="http://schemas.openxmlformats.org/officeDocument/2006/math" xmlns:v="urn:schemas-microsoft-com:vml" xmlns:wp14="http://schemas.microsoft.com/office/word/2010/wordprocessingDrawing" xmlns:wp="http://schemas.openxmlformats.org/drawingml/2006/wordprocessingDrawing" xmlns:w10="urn:schemas-microsoft-com:office:word" xmlns:w="http://schemas.openxmlformats.org/wordprocessingml/2006/main" xmlns:w14="http://schemas.microsoft.com/office/word/2010/wordml" xmlns:w15="http://schemas.microsoft.com/office/word/2012/wordml" xmlns:w16cex="http://schemas.microsoft.com/office/word/2018/wordml/cex" xmlns:w16cid="http://schemas.microsoft.com/office/word/2016/wordml/cid" xmlns:w16="http://schemas.microsoft.com/office/word/2018/wordml" xmlns:w16sdtdh="http://schemas.microsoft.com/office/word/2020/wordml/sdtdatahash" xmlns:w16se="http://schemas.microsoft.com/office/word/2015/wordml/symex" xmlns:wpg="http://schemas.microsoft.com/office/word/2010/wordprocessingGroup" xmlns:wpi="http://schemas.microsoft.com/office/word/2010/wordprocessingInk" xmlns:wne="http://schemas.microsoft.com/office/word/2006/wordml" xmlns:wps="http://schemas.microsoft.com/office/word/2010/wordprocessingShape" mc:Ignorable="w14 w15 w16se w16cid w16 w16cex w16sdtdh wp14">
   <w:footnote w:type="separator" w:id="-1">
     <w:p>
       <w:r>
@@ -10133,7 +10352,7 @@
 </file>
 
 <file path=word/header1.xml><?xml version="1.0" encoding="utf-8"?>
-<w:hdr xmlns:wpc="http://schemas.microsoft.com/office/word/2010/wordprocessingCanvas" xmlns:cx="http://schemas.microsoft.com/office/drawing/2014/chartex" xmlns:mc="http://schemas.openxmlformats.org/markup-compatibility/2006" xmlns:o="urn:schemas-microsoft-com:office:office" xmlns:r="http://schemas.openxmlformats.org/officeDocument/2006/relationships" xmlns:m="http://schemas.openxmlformats.org/officeDocument/2006/math" xmlns:v="urn:schemas-microsoft-com:vml" xmlns:wp14="http://schemas.microsoft.com/office/word/2010/wordprocessingDrawing" xmlns:wp="http://schemas.openxmlformats.org/drawingml/2006/wordprocessingDrawing" xmlns:w10="urn:schemas-microsoft-com:office:word" xmlns:w="http://schemas.openxmlformats.org/wordprocessingml/2006/main" xmlns:w14="http://schemas.microsoft.com/office/word/2010/wordml" xmlns:w15="http://schemas.microsoft.com/office/word/2012/wordml" xmlns:w16se="http://schemas.microsoft.com/office/word/2015/wordml/symex" xmlns:wpg="http://schemas.microsoft.com/office/word/2010/wordprocessingGroup" xmlns:wpi="http://schemas.microsoft.com/office/word/2010/wordprocessingInk" xmlns:wne="http://schemas.microsoft.com/office/word/2006/wordml" xmlns:wps="http://schemas.microsoft.com/office/word/2010/wordprocessingShape" mc:Ignorable="w14 w15 w16se wp14">
+<w:hdr xmlns:wpc="http://schemas.microsoft.com/office/word/2010/wordprocessingCanvas" xmlns:cx="http://schemas.microsoft.com/office/drawing/2014/chartex" xmlns:cx1="http://schemas.microsoft.com/office/drawing/2015/9/8/chartex" xmlns:cx2="http://schemas.microsoft.com/office/drawing/2015/10/21/chartex" xmlns:cx3="http://schemas.microsoft.com/office/drawing/2016/5/9/chartex" xmlns:cx4="http://schemas.microsoft.com/office/drawing/2016/5/10/chartex" xmlns:cx5="http://schemas.microsoft.com/office/drawing/2016/5/11/chartex" xmlns:cx6="http://schemas.microsoft.com/office/drawing/2016/5/12/chartex" xmlns:cx7="http://schemas.microsoft.com/office/drawing/2016/5/13/chartex" xmlns:cx8="http://schemas.microsoft.com/office/drawing/2016/5/14/chartex" xmlns:mc="http://schemas.openxmlformats.org/markup-compatibility/2006" xmlns:aink="http://schemas.microsoft.com/office/drawing/2016/ink" xmlns:am3d="http://schemas.microsoft.com/office/drawing/2017/model3d" xmlns:o="urn:schemas-microsoft-com:office:office" xmlns:oel="http://schemas.microsoft.com/office/2019/extlst" xmlns:r="http://schemas.openxmlformats.org/officeDocument/2006/relationships" xmlns:m="http://schemas.openxmlformats.org/officeDocument/2006/math" xmlns:v="urn:schemas-microsoft-com:vml" xmlns:wp14="http://schemas.microsoft.com/office/word/2010/wordprocessingDrawing" xmlns:wp="http://schemas.openxmlformats.org/drawingml/2006/wordprocessingDrawing" xmlns:w10="urn:schemas-microsoft-com:office:word" xmlns:w="http://schemas.openxmlformats.org/wordprocessingml/2006/main" xmlns:w14="http://schemas.microsoft.com/office/word/2010/wordml" xmlns:w15="http://schemas.microsoft.com/office/word/2012/wordml" xmlns:w16cex="http://schemas.microsoft.com/office/word/2018/wordml/cex" xmlns:w16cid="http://schemas.microsoft.com/office/word/2016/wordml/cid" xmlns:w16="http://schemas.microsoft.com/office/word/2018/wordml" xmlns:w16sdtdh="http://schemas.microsoft.com/office/word/2020/wordml/sdtdatahash" xmlns:w16se="http://schemas.microsoft.com/office/word/2015/wordml/symex" xmlns:wpg="http://schemas.microsoft.com/office/word/2010/wordprocessingGroup" xmlns:wpi="http://schemas.microsoft.com/office/word/2010/wordprocessingInk" xmlns:wne="http://schemas.microsoft.com/office/word/2006/wordml" xmlns:wps="http://schemas.microsoft.com/office/word/2010/wordprocessingShape" mc:Ignorable="w14 w15 w16se w16cid w16 w16cex w16sdtdh wp14">
   <w:p>
     <w:pPr>
       <w:pStyle w:val="Textoindependiente"/>
@@ -10330,7 +10549,7 @@
             </wp:anchor>
           </w:drawing>
         </mc:Choice>
-        <mc:Fallback xmlns:w16sdtdh="http://schemas.microsoft.com/office/word/2020/wordml/sdtdatahash" xmlns:w16="http://schemas.microsoft.com/office/word/2018/wordml" xmlns:w16cid="http://schemas.microsoft.com/office/word/2016/wordml/cid" xmlns:w16cex="http://schemas.microsoft.com/office/word/2018/wordml/cex" xmlns:am3d="http://schemas.microsoft.com/office/drawing/2017/model3d" xmlns:aink="http://schemas.microsoft.com/office/drawing/2016/ink" xmlns:cx8="http://schemas.microsoft.com/office/drawing/2016/5/14/chartex" xmlns:cx7="http://schemas.microsoft.com/office/drawing/2016/5/13/chartex" xmlns:cx6="http://schemas.microsoft.com/office/drawing/2016/5/12/chartex" xmlns:cx5="http://schemas.microsoft.com/office/drawing/2016/5/11/chartex" xmlns:cx4="http://schemas.microsoft.com/office/drawing/2016/5/10/chartex" xmlns:cx3="http://schemas.microsoft.com/office/drawing/2016/5/9/chartex" xmlns:cx2="http://schemas.microsoft.com/office/drawing/2015/10/21/chartex" xmlns:cx1="http://schemas.microsoft.com/office/drawing/2015/9/8/chartex">
+        <mc:Fallback>
           <w:pict>
             <v:shapetype w14:anchorId="028D6161" id="_x0000_t202" coordsize="21600,21600" o:spt="202" path="m,l,21600r21600,l21600,xe">
               <v:stroke joinstyle="miter"/>
@@ -10362,7 +10581,7 @@
 </file>
 
 <file path=word/header2.xml><?xml version="1.0" encoding="utf-8"?>
-<w:hdr xmlns:wpc="http://schemas.microsoft.com/office/word/2010/wordprocessingCanvas" xmlns:cx="http://schemas.microsoft.com/office/drawing/2014/chartex" xmlns:mc="http://schemas.openxmlformats.org/markup-compatibility/2006" xmlns:o="urn:schemas-microsoft-com:office:office" xmlns:r="http://schemas.openxmlformats.org/officeDocument/2006/relationships" xmlns:m="http://schemas.openxmlformats.org/officeDocument/2006/math" xmlns:v="urn:schemas-microsoft-com:vml" xmlns:wp14="http://schemas.microsoft.com/office/word/2010/wordprocessingDrawing" xmlns:wp="http://schemas.openxmlformats.org/drawingml/2006/wordprocessingDrawing" xmlns:w10="urn:schemas-microsoft-com:office:word" xmlns:w="http://schemas.openxmlformats.org/wordprocessingml/2006/main" xmlns:w14="http://schemas.microsoft.com/office/word/2010/wordml" xmlns:w15="http://schemas.microsoft.com/office/word/2012/wordml" xmlns:w16se="http://schemas.microsoft.com/office/word/2015/wordml/symex" xmlns:wpg="http://schemas.microsoft.com/office/word/2010/wordprocessingGroup" xmlns:wpi="http://schemas.microsoft.com/office/word/2010/wordprocessingInk" xmlns:wne="http://schemas.microsoft.com/office/word/2006/wordml" xmlns:wps="http://schemas.microsoft.com/office/word/2010/wordprocessingShape" mc:Ignorable="w14 w15 w16se wp14">
+<w:hdr xmlns:wpc="http://schemas.microsoft.com/office/word/2010/wordprocessingCanvas" xmlns:cx="http://schemas.microsoft.com/office/drawing/2014/chartex" xmlns:cx1="http://schemas.microsoft.com/office/drawing/2015/9/8/chartex" xmlns:cx2="http://schemas.microsoft.com/office/drawing/2015/10/21/chartex" xmlns:cx3="http://schemas.microsoft.com/office/drawing/2016/5/9/chartex" xmlns:cx4="http://schemas.microsoft.com/office/drawing/2016/5/10/chartex" xmlns:cx5="http://schemas.microsoft.com/office/drawing/2016/5/11/chartex" xmlns:cx6="http://schemas.microsoft.com/office/drawing/2016/5/12/chartex" xmlns:cx7="http://schemas.microsoft.com/office/drawing/2016/5/13/chartex" xmlns:cx8="http://schemas.microsoft.com/office/drawing/2016/5/14/chartex" xmlns:mc="http://schemas.openxmlformats.org/markup-compatibility/2006" xmlns:aink="http://schemas.microsoft.com/office/drawing/2016/ink" xmlns:am3d="http://schemas.microsoft.com/office/drawing/2017/model3d" xmlns:o="urn:schemas-microsoft-com:office:office" xmlns:oel="http://schemas.microsoft.com/office/2019/extlst" xmlns:r="http://schemas.openxmlformats.org/officeDocument/2006/relationships" xmlns:m="http://schemas.openxmlformats.org/officeDocument/2006/math" xmlns:v="urn:schemas-microsoft-com:vml" xmlns:wp14="http://schemas.microsoft.com/office/word/2010/wordprocessingDrawing" xmlns:wp="http://schemas.openxmlformats.org/drawingml/2006/wordprocessingDrawing" xmlns:w10="urn:schemas-microsoft-com:office:word" xmlns:w="http://schemas.openxmlformats.org/wordprocessingml/2006/main" xmlns:w14="http://schemas.microsoft.com/office/word/2010/wordml" xmlns:w15="http://schemas.microsoft.com/office/word/2012/wordml" xmlns:w16cex="http://schemas.microsoft.com/office/word/2018/wordml/cex" xmlns:w16cid="http://schemas.microsoft.com/office/word/2016/wordml/cid" xmlns:w16="http://schemas.microsoft.com/office/word/2018/wordml" xmlns:w16sdtdh="http://schemas.microsoft.com/office/word/2020/wordml/sdtdatahash" xmlns:w16se="http://schemas.microsoft.com/office/word/2015/wordml/symex" xmlns:wpg="http://schemas.microsoft.com/office/word/2010/wordprocessingGroup" xmlns:wpi="http://schemas.microsoft.com/office/word/2010/wordprocessingInk" xmlns:wne="http://schemas.microsoft.com/office/word/2006/wordml" xmlns:wps="http://schemas.microsoft.com/office/word/2010/wordprocessingShape" mc:Ignorable="w14 w15 w16se w16cid w16 w16cex w16sdtdh wp14">
   <w:p>
     <w:pPr>
       <w:pStyle w:val="Textoindependiente"/>
@@ -10559,7 +10778,7 @@
             </wp:anchor>
           </w:drawing>
         </mc:Choice>
-        <mc:Fallback xmlns:w16sdtdh="http://schemas.microsoft.com/office/word/2020/wordml/sdtdatahash" xmlns:w16="http://schemas.microsoft.com/office/word/2018/wordml" xmlns:w16cid="http://schemas.microsoft.com/office/word/2016/wordml/cid" xmlns:w16cex="http://schemas.microsoft.com/office/word/2018/wordml/cex" xmlns:am3d="http://schemas.microsoft.com/office/drawing/2017/model3d" xmlns:aink="http://schemas.microsoft.com/office/drawing/2016/ink" xmlns:cx8="http://schemas.microsoft.com/office/drawing/2016/5/14/chartex" xmlns:cx7="http://schemas.microsoft.com/office/drawing/2016/5/13/chartex" xmlns:cx6="http://schemas.microsoft.com/office/drawing/2016/5/12/chartex" xmlns:cx5="http://schemas.microsoft.com/office/drawing/2016/5/11/chartex" xmlns:cx4="http://schemas.microsoft.com/office/drawing/2016/5/10/chartex" xmlns:cx3="http://schemas.microsoft.com/office/drawing/2016/5/9/chartex" xmlns:cx2="http://schemas.microsoft.com/office/drawing/2015/10/21/chartex" xmlns:cx1="http://schemas.microsoft.com/office/drawing/2015/9/8/chartex">
+        <mc:Fallback>
           <w:pict>
             <v:shapetype w14:anchorId="47005C92" id="_x0000_t202" coordsize="21600,21600" o:spt="202" path="m,l,21600r21600,l21600,xe">
               <v:stroke joinstyle="miter"/>
@@ -10591,7 +10810,7 @@
 </file>
 
 <file path=word/numbering.xml><?xml version="1.0" encoding="utf-8"?>
-<w:numbering xmlns:wpc="http://schemas.microsoft.com/office/word/2010/wordprocessingCanvas" xmlns:cx="http://schemas.microsoft.com/office/drawing/2014/chartex" xmlns:mc="http://schemas.openxmlformats.org/markup-compatibility/2006" xmlns:o="urn:schemas-microsoft-com:office:office" xmlns:r="http://schemas.openxmlformats.org/officeDocument/2006/relationships" xmlns:m="http://schemas.openxmlformats.org/officeDocument/2006/math" xmlns:v="urn:schemas-microsoft-com:vml" xmlns:wp14="http://schemas.microsoft.com/office/word/2010/wordprocessingDrawing" xmlns:wp="http://schemas.openxmlformats.org/drawingml/2006/wordprocessingDrawing" xmlns:w10="urn:schemas-microsoft-com:office:word" xmlns:w="http://schemas.openxmlformats.org/wordprocessingml/2006/main" xmlns:w14="http://schemas.microsoft.com/office/word/2010/wordml" xmlns:w15="http://schemas.microsoft.com/office/word/2012/wordml" xmlns:w16se="http://schemas.microsoft.com/office/word/2015/wordml/symex" xmlns:wpg="http://schemas.microsoft.com/office/word/2010/wordprocessingGroup" xmlns:wpi="http://schemas.microsoft.com/office/word/2010/wordprocessingInk" xmlns:wne="http://schemas.microsoft.com/office/word/2006/wordml" xmlns:wps="http://schemas.microsoft.com/office/word/2010/wordprocessingShape" mc:Ignorable="w14 w15 w16se wp14">
+<w:numbering xmlns:wpc="http://schemas.microsoft.com/office/word/2010/wordprocessingCanvas" xmlns:cx="http://schemas.microsoft.com/office/drawing/2014/chartex" xmlns:cx1="http://schemas.microsoft.com/office/drawing/2015/9/8/chartex" xmlns:cx2="http://schemas.microsoft.com/office/drawing/2015/10/21/chartex" xmlns:cx3="http://schemas.microsoft.com/office/drawing/2016/5/9/chartex" xmlns:cx4="http://schemas.microsoft.com/office/drawing/2016/5/10/chartex" xmlns:cx5="http://schemas.microsoft.com/office/drawing/2016/5/11/chartex" xmlns:cx6="http://schemas.microsoft.com/office/drawing/2016/5/12/chartex" xmlns:cx7="http://schemas.microsoft.com/office/drawing/2016/5/13/chartex" xmlns:cx8="http://schemas.microsoft.com/office/drawing/2016/5/14/chartex" xmlns:mc="http://schemas.openxmlformats.org/markup-compatibility/2006" xmlns:aink="http://schemas.microsoft.com/office/drawing/2016/ink" xmlns:am3d="http://schemas.microsoft.com/office/drawing/2017/model3d" xmlns:o="urn:schemas-microsoft-com:office:office" xmlns:oel="http://schemas.microsoft.com/office/2019/extlst" xmlns:r="http://schemas.openxmlformats.org/officeDocument/2006/relationships" xmlns:m="http://schemas.openxmlformats.org/officeDocument/2006/math" xmlns:v="urn:schemas-microsoft-com:vml" xmlns:wp14="http://schemas.microsoft.com/office/word/2010/wordprocessingDrawing" xmlns:wp="http://schemas.openxmlformats.org/drawingml/2006/wordprocessingDrawing" xmlns:w10="urn:schemas-microsoft-com:office:word" xmlns:w="http://schemas.openxmlformats.org/wordprocessingml/2006/main" xmlns:w14="http://schemas.microsoft.com/office/word/2010/wordml" xmlns:w15="http://schemas.microsoft.com/office/word/2012/wordml" xmlns:w16cex="http://schemas.microsoft.com/office/word/2018/wordml/cex" xmlns:w16cid="http://schemas.microsoft.com/office/word/2016/wordml/cid" xmlns:w16="http://schemas.microsoft.com/office/word/2018/wordml" xmlns:w16sdtdh="http://schemas.microsoft.com/office/word/2020/wordml/sdtdatahash" xmlns:w16se="http://schemas.microsoft.com/office/word/2015/wordml/symex" xmlns:wpg="http://schemas.microsoft.com/office/word/2010/wordprocessingGroup" xmlns:wpi="http://schemas.microsoft.com/office/word/2010/wordprocessingInk" xmlns:wne="http://schemas.microsoft.com/office/word/2006/wordml" xmlns:wps="http://schemas.microsoft.com/office/word/2010/wordprocessingShape" mc:Ignorable="w14 w15 w16se w16cid w16 w16cex w16sdtdh wp14">
   <w:abstractNum w:abstractNumId="0" w15:restartNumberingAfterBreak="0">
     <w:nsid w:val="04C06E9E"/>
     <w:multiLevelType w:val="hybridMultilevel"/>
@@ -11616,38 +11835,38 @@
       </w:rPr>
     </w:lvl>
   </w:abstractNum>
-  <w:num w:numId="1">
+  <w:num w:numId="1" w16cid:durableId="1145972976">
     <w:abstractNumId w:val="6"/>
   </w:num>
-  <w:num w:numId="2">
+  <w:num w:numId="2" w16cid:durableId="1905484796">
     <w:abstractNumId w:val="8"/>
   </w:num>
-  <w:num w:numId="3">
+  <w:num w:numId="3" w16cid:durableId="1003244956">
     <w:abstractNumId w:val="2"/>
   </w:num>
-  <w:num w:numId="4">
+  <w:num w:numId="4" w16cid:durableId="97532686">
     <w:abstractNumId w:val="5"/>
   </w:num>
-  <w:num w:numId="5">
+  <w:num w:numId="5" w16cid:durableId="1659452805">
     <w:abstractNumId w:val="3"/>
   </w:num>
-  <w:num w:numId="6">
+  <w:num w:numId="6" w16cid:durableId="76442670">
     <w:abstractNumId w:val="7"/>
   </w:num>
-  <w:num w:numId="7">
+  <w:num w:numId="7" w16cid:durableId="1849908839">
     <w:abstractNumId w:val="0"/>
   </w:num>
-  <w:num w:numId="8">
+  <w:num w:numId="8" w16cid:durableId="171652781">
     <w:abstractNumId w:val="1"/>
   </w:num>
-  <w:num w:numId="9">
+  <w:num w:numId="9" w16cid:durableId="1614051276">
     <w:abstractNumId w:val="4"/>
   </w:num>
 </w:numbering>
 </file>
 
 <file path=word/styles.xml><?xml version="1.0" encoding="utf-8"?>
-<w:styles xmlns:mc="http://schemas.openxmlformats.org/markup-compatibility/2006" xmlns:r="http://schemas.openxmlformats.org/officeDocument/2006/relationships" xmlns:w="http://schemas.openxmlformats.org/wordprocessingml/2006/main" xmlns:w14="http://schemas.microsoft.com/office/word/2010/wordml" xmlns:w15="http://schemas.microsoft.com/office/word/2012/wordml" xmlns:w16se="http://schemas.microsoft.com/office/word/2015/wordml/symex" mc:Ignorable="w14 w15 w16se">
+<w:styles xmlns:mc="http://schemas.openxmlformats.org/markup-compatibility/2006" xmlns:r="http://schemas.openxmlformats.org/officeDocument/2006/relationships" xmlns:w="http://schemas.openxmlformats.org/wordprocessingml/2006/main" xmlns:w14="http://schemas.microsoft.com/office/word/2010/wordml" xmlns:w15="http://schemas.microsoft.com/office/word/2012/wordml" xmlns:w16cex="http://schemas.microsoft.com/office/word/2018/wordml/cex" xmlns:w16cid="http://schemas.microsoft.com/office/word/2016/wordml/cid" xmlns:w16="http://schemas.microsoft.com/office/word/2018/wordml" xmlns:w16sdtdh="http://schemas.microsoft.com/office/word/2020/wordml/sdtdatahash" xmlns:w16se="http://schemas.microsoft.com/office/word/2015/wordml/symex" mc:Ignorable="w14 w15 w16se w16cid w16 w16cex w16sdtdh">
   <w:docDefaults>
     <w:rPrDefault>
       <w:rPr>
@@ -11665,7 +11884,7 @@
       </w:pPr>
     </w:pPrDefault>
   </w:docDefaults>
-  <w:latentStyles w:defLockedState="0" w:defUIPriority="99" w:defSemiHidden="0" w:defUnhideWhenUsed="0" w:defQFormat="0" w:count="371">
+  <w:latentStyles w:defLockedState="0" w:defUIPriority="99" w:defSemiHidden="0" w:defUnhideWhenUsed="0" w:defQFormat="0" w:count="376">
     <w:lsdException w:name="Normal" w:uiPriority="0" w:qFormat="1"/>
     <w:lsdException w:name="heading 1" w:uiPriority="9" w:qFormat="1"/>
     <w:lsdException w:name="heading 2" w:semiHidden="1" w:uiPriority="9" w:unhideWhenUsed="1" w:qFormat="1"/>
@@ -12037,6 +12256,11 @@
     <w:lsdException w:name="List Table 5 Dark Accent 6" w:uiPriority="50"/>
     <w:lsdException w:name="List Table 6 Colorful Accent 6" w:uiPriority="51"/>
     <w:lsdException w:name="List Table 7 Colorful Accent 6" w:uiPriority="52"/>
+    <w:lsdException w:name="Mention" w:semiHidden="1" w:unhideWhenUsed="1"/>
+    <w:lsdException w:name="Smart Hyperlink" w:semiHidden="1" w:unhideWhenUsed="1"/>
+    <w:lsdException w:name="Hashtag" w:semiHidden="1" w:unhideWhenUsed="1"/>
+    <w:lsdException w:name="Unresolved Mention" w:semiHidden="1" w:unhideWhenUsed="1"/>
+    <w:lsdException w:name="Smart Link" w:semiHidden="1" w:unhideWhenUsed="1"/>
   </w:latentStyles>
   <w:style w:type="paragraph" w:default="1" w:styleId="Normal">
     <w:name w:val="Normal"/>
@@ -12831,7 +13055,7 @@
 </file>
 
 <file path=customXml/itemProps1.xml><?xml version="1.0" encoding="utf-8"?>
-<ds:datastoreItem xmlns:ds="http://schemas.openxmlformats.org/officeDocument/2006/customXml" ds:itemID="{458BD248-B1EA-4493-80D9-26E2093AE672}">
+<ds:datastoreItem xmlns:ds="http://schemas.openxmlformats.org/officeDocument/2006/customXml" ds:itemID="{8463C1BB-B2D4-4BC4-8391-B2175BE95AFB}">
   <ds:schemaRefs>
     <ds:schemaRef ds:uri="http://schemas.openxmlformats.org/officeDocument/2006/bibliography"/>
   </ds:schemaRefs>

</xml_diff>

<commit_message>
elimine los scripts para arreglar el error del bicle infinito, por no utilizar el metodo self
</commit_message>
<xml_diff>
--- a/PROYECTO.docx
+++ b/PROYECTO.docx
@@ -9318,177 +9318,20 @@
           <w:szCs w:val="24"/>
         </w:rPr>
       </w:pPr>
-    </w:p>
-    <w:p>
-      <w:pPr>
-        <w:tabs>
-          <w:tab w:val="left" w:pos="5970"/>
-        </w:tabs>
-        <w:rPr>
-          <w:sz w:val="24"/>
-          <w:szCs w:val="24"/>
-        </w:rPr>
-      </w:pPr>
-    </w:p>
-    <w:p>
-      <w:pPr>
-        <w:tabs>
-          <w:tab w:val="left" w:pos="5970"/>
-        </w:tabs>
-        <w:rPr>
-          <w:sz w:val="24"/>
-          <w:szCs w:val="24"/>
-        </w:rPr>
-      </w:pPr>
-    </w:p>
-    <w:p>
-      <w:pPr>
-        <w:tabs>
-          <w:tab w:val="left" w:pos="5970"/>
-        </w:tabs>
-        <w:rPr>
-          <w:sz w:val="24"/>
-          <w:szCs w:val="24"/>
-        </w:rPr>
-      </w:pPr>
-    </w:p>
-    <w:p>
-      <w:pPr>
-        <w:tabs>
-          <w:tab w:val="left" w:pos="5970"/>
-        </w:tabs>
-        <w:rPr>
-          <w:sz w:val="24"/>
-          <w:szCs w:val="24"/>
-        </w:rPr>
-      </w:pPr>
-    </w:p>
-    <w:p>
-      <w:pPr>
-        <w:tabs>
-          <w:tab w:val="left" w:pos="5970"/>
-        </w:tabs>
-        <w:rPr>
-          <w:sz w:val="24"/>
-          <w:szCs w:val="24"/>
-        </w:rPr>
-      </w:pPr>
-    </w:p>
-    <w:p>
-      <w:pPr>
-        <w:tabs>
-          <w:tab w:val="left" w:pos="5970"/>
-        </w:tabs>
-        <w:rPr>
-          <w:sz w:val="24"/>
-          <w:szCs w:val="24"/>
-        </w:rPr>
-      </w:pPr>
-    </w:p>
-    <w:p>
-      <w:pPr>
-        <w:tabs>
-          <w:tab w:val="left" w:pos="5970"/>
-        </w:tabs>
-        <w:rPr>
-          <w:sz w:val="24"/>
-          <w:szCs w:val="24"/>
-        </w:rPr>
-      </w:pPr>
-    </w:p>
-    <w:p>
-      <w:pPr>
-        <w:tabs>
-          <w:tab w:val="left" w:pos="5970"/>
-        </w:tabs>
-        <w:rPr>
-          <w:sz w:val="24"/>
-          <w:szCs w:val="24"/>
-        </w:rPr>
-      </w:pPr>
-    </w:p>
-    <w:p>
-      <w:pPr>
-        <w:tabs>
-          <w:tab w:val="left" w:pos="5970"/>
-        </w:tabs>
-        <w:rPr>
-          <w:sz w:val="24"/>
-          <w:szCs w:val="24"/>
-        </w:rPr>
-      </w:pPr>
-    </w:p>
-    <w:p>
-      <w:pPr>
-        <w:tabs>
-          <w:tab w:val="left" w:pos="5970"/>
-        </w:tabs>
-        <w:rPr>
-          <w:sz w:val="24"/>
-          <w:szCs w:val="24"/>
-        </w:rPr>
-      </w:pPr>
-    </w:p>
-    <w:p>
-      <w:pPr>
-        <w:tabs>
-          <w:tab w:val="left" w:pos="5970"/>
-        </w:tabs>
-        <w:rPr>
-          <w:sz w:val="24"/>
-          <w:szCs w:val="24"/>
-        </w:rPr>
-      </w:pPr>
-    </w:p>
-    <w:p>
-      <w:pPr>
-        <w:tabs>
-          <w:tab w:val="left" w:pos="5970"/>
-        </w:tabs>
-        <w:rPr>
-          <w:sz w:val="24"/>
-          <w:szCs w:val="24"/>
-        </w:rPr>
-      </w:pPr>
-    </w:p>
-    <w:p>
-      <w:pPr>
-        <w:tabs>
-          <w:tab w:val="left" w:pos="5970"/>
-        </w:tabs>
-        <w:rPr>
-          <w:sz w:val="24"/>
-          <w:szCs w:val="24"/>
-        </w:rPr>
-      </w:pPr>
-    </w:p>
-    <w:p>
-      <w:pPr>
-        <w:tabs>
-          <w:tab w:val="left" w:pos="5970"/>
-        </w:tabs>
-        <w:rPr>
-          <w:sz w:val="24"/>
-          <w:szCs w:val="24"/>
-        </w:rPr>
-      </w:pPr>
-      <w:r>
-        <w:rPr>
-          <w:noProof/>
-        </w:rPr>
+      <w:r>
         <w:drawing>
-          <wp:anchor distT="0" distB="0" distL="114300" distR="114300" simplePos="0" relativeHeight="251662848" behindDoc="0" locked="0" layoutInCell="1" allowOverlap="1" wp14:anchorId="4B6E6C67" wp14:editId="663BCD13">
+          <wp:anchor distT="0" distB="0" distL="114300" distR="114300" simplePos="0" relativeHeight="251662848" behindDoc="0" locked="0" layoutInCell="1" allowOverlap="1" wp14:anchorId="4BB69E4C" wp14:editId="25F28B66">
             <wp:simplePos x="0" y="0"/>
             <wp:positionH relativeFrom="column">
-              <wp:posOffset>-6350</wp:posOffset>
+              <wp:posOffset>-362313</wp:posOffset>
             </wp:positionH>
             <wp:positionV relativeFrom="paragraph">
-              <wp:posOffset>0</wp:posOffset>
+              <wp:posOffset>215900</wp:posOffset>
             </wp:positionV>
-            <wp:extent cx="5765800" cy="3243580"/>
-            <wp:effectExtent l="0" t="0" r="6350" b="0"/>
+            <wp:extent cx="5765800" cy="4297680"/>
+            <wp:effectExtent l="0" t="0" r="6350" b="7620"/>
             <wp:wrapNone/>
-            <wp:docPr id="13" name="Imagen 13"/>
+            <wp:docPr id="15" name="Imagen 15"/>
             <wp:cNvGraphicFramePr>
               <a:graphicFrameLocks xmlns:a="http://schemas.openxmlformats.org/drawingml/2006/main" noChangeAspect="1"/>
             </wp:cNvGraphicFramePr>
@@ -9496,36 +9339,29 @@
               <a:graphicData uri="http://schemas.openxmlformats.org/drawingml/2006/picture">
                 <pic:pic xmlns:pic="http://schemas.openxmlformats.org/drawingml/2006/picture">
                   <pic:nvPicPr>
-                    <pic:cNvPr id="0" name="Picture 1"/>
-                    <pic:cNvPicPr>
-                      <a:picLocks noChangeAspect="1" noChangeArrowheads="1"/>
-                    </pic:cNvPicPr>
+                    <pic:cNvPr id="1" name=""/>
+                    <pic:cNvPicPr/>
                   </pic:nvPicPr>
                   <pic:blipFill>
-                    <a:blip r:embed="rId17" cstate="print">
+                    <a:blip r:embed="rId17">
                       <a:extLst>
                         <a:ext uri="{28A0092B-C50C-407E-A947-70E740481C1C}">
                           <a14:useLocalDpi xmlns:a14="http://schemas.microsoft.com/office/drawing/2010/main" val="0"/>
                         </a:ext>
                       </a:extLst>
                     </a:blip>
-                    <a:srcRect/>
                     <a:stretch>
                       <a:fillRect/>
                     </a:stretch>
                   </pic:blipFill>
-                  <pic:spPr bwMode="auto">
+                  <pic:spPr>
                     <a:xfrm>
                       <a:off x="0" y="0"/>
-                      <a:ext cx="5765800" cy="3243580"/>
+                      <a:ext cx="5765800" cy="4297680"/>
                     </a:xfrm>
                     <a:prstGeom prst="rect">
                       <a:avLst/>
                     </a:prstGeom>
-                    <a:noFill/>
-                    <a:ln>
-                      <a:noFill/>
-                    </a:ln>
                   </pic:spPr>
                 </pic:pic>
               </a:graphicData>
@@ -9821,69 +9657,160 @@
       </w:pPr>
     </w:p>
     <w:p>
-      <w:r>
-        <w:rPr>
-          <w:noProof/>
-        </w:rPr>
-        <w:lastRenderedPageBreak/>
-        <w:drawing>
-          <wp:anchor distT="0" distB="0" distL="114300" distR="114300" simplePos="0" relativeHeight="251661824" behindDoc="0" locked="0" layoutInCell="1" allowOverlap="1" wp14:anchorId="7E422ABC" wp14:editId="2BF0C20A">
-            <wp:simplePos x="0" y="0"/>
-            <wp:positionH relativeFrom="column">
-              <wp:posOffset>-260350</wp:posOffset>
-            </wp:positionH>
-            <wp:positionV relativeFrom="paragraph">
-              <wp:posOffset>2456815</wp:posOffset>
-            </wp:positionV>
-            <wp:extent cx="5765800" cy="3243580"/>
-            <wp:effectExtent l="0" t="0" r="6350" b="0"/>
-            <wp:wrapNone/>
-            <wp:docPr id="14" name="Imagen 14"/>
-            <wp:cNvGraphicFramePr>
-              <a:graphicFrameLocks xmlns:a="http://schemas.openxmlformats.org/drawingml/2006/main" noChangeAspect="1"/>
-            </wp:cNvGraphicFramePr>
-            <a:graphic xmlns:a="http://schemas.openxmlformats.org/drawingml/2006/main">
-              <a:graphicData uri="http://schemas.openxmlformats.org/drawingml/2006/picture">
-                <pic:pic xmlns:pic="http://schemas.openxmlformats.org/drawingml/2006/picture">
-                  <pic:nvPicPr>
-                    <pic:cNvPr id="0" name="Picture 2"/>
-                    <pic:cNvPicPr>
-                      <a:picLocks noChangeAspect="1" noChangeArrowheads="1"/>
-                    </pic:cNvPicPr>
-                  </pic:nvPicPr>
-                  <pic:blipFill>
-                    <a:blip r:embed="rId18" cstate="print">
-                      <a:extLst>
-                        <a:ext uri="{28A0092B-C50C-407E-A947-70E740481C1C}">
-                          <a14:useLocalDpi xmlns:a14="http://schemas.microsoft.com/office/drawing/2010/main" val="0"/>
-                        </a:ext>
-                      </a:extLst>
-                    </a:blip>
-                    <a:srcRect/>
-                    <a:stretch>
-                      <a:fillRect/>
-                    </a:stretch>
-                  </pic:blipFill>
-                  <pic:spPr bwMode="auto">
-                    <a:xfrm>
-                      <a:off x="0" y="0"/>
-                      <a:ext cx="5765800" cy="3243580"/>
-                    </a:xfrm>
-                    <a:prstGeom prst="rect">
-                      <a:avLst/>
-                    </a:prstGeom>
-                    <a:noFill/>
-                    <a:ln>
-                      <a:noFill/>
-                    </a:ln>
-                  </pic:spPr>
-                </pic:pic>
-              </a:graphicData>
-            </a:graphic>
-          </wp:anchor>
-        </w:drawing>
-      </w:r>
-    </w:p>
+      <w:pPr>
+        <w:tabs>
+          <w:tab w:val="left" w:pos="5970"/>
+        </w:tabs>
+        <w:rPr>
+          <w:sz w:val="24"/>
+          <w:szCs w:val="24"/>
+        </w:rPr>
+      </w:pPr>
+    </w:p>
+    <w:p>
+      <w:pPr>
+        <w:tabs>
+          <w:tab w:val="left" w:pos="5970"/>
+        </w:tabs>
+        <w:rPr>
+          <w:sz w:val="24"/>
+          <w:szCs w:val="24"/>
+        </w:rPr>
+      </w:pPr>
+    </w:p>
+    <w:p>
+      <w:pPr>
+        <w:tabs>
+          <w:tab w:val="left" w:pos="5970"/>
+        </w:tabs>
+        <w:rPr>
+          <w:sz w:val="24"/>
+          <w:szCs w:val="24"/>
+        </w:rPr>
+      </w:pPr>
+    </w:p>
+    <w:p>
+      <w:pPr>
+        <w:tabs>
+          <w:tab w:val="left" w:pos="5970"/>
+        </w:tabs>
+        <w:rPr>
+          <w:sz w:val="24"/>
+          <w:szCs w:val="24"/>
+        </w:rPr>
+      </w:pPr>
+    </w:p>
+    <w:p>
+      <w:pPr>
+        <w:tabs>
+          <w:tab w:val="left" w:pos="5970"/>
+        </w:tabs>
+        <w:rPr>
+          <w:sz w:val="24"/>
+          <w:szCs w:val="24"/>
+        </w:rPr>
+      </w:pPr>
+    </w:p>
+    <w:p>
+      <w:pPr>
+        <w:tabs>
+          <w:tab w:val="left" w:pos="5970"/>
+        </w:tabs>
+        <w:rPr>
+          <w:sz w:val="24"/>
+          <w:szCs w:val="24"/>
+        </w:rPr>
+      </w:pPr>
+    </w:p>
+    <w:p>
+      <w:pPr>
+        <w:tabs>
+          <w:tab w:val="left" w:pos="5970"/>
+        </w:tabs>
+        <w:rPr>
+          <w:sz w:val="24"/>
+          <w:szCs w:val="24"/>
+        </w:rPr>
+      </w:pPr>
+    </w:p>
+    <w:p>
+      <w:pPr>
+        <w:tabs>
+          <w:tab w:val="left" w:pos="5970"/>
+        </w:tabs>
+        <w:rPr>
+          <w:sz w:val="24"/>
+          <w:szCs w:val="24"/>
+        </w:rPr>
+      </w:pPr>
+    </w:p>
+    <w:p>
+      <w:pPr>
+        <w:tabs>
+          <w:tab w:val="left" w:pos="5970"/>
+        </w:tabs>
+        <w:rPr>
+          <w:sz w:val="24"/>
+          <w:szCs w:val="24"/>
+        </w:rPr>
+      </w:pPr>
+    </w:p>
+    <w:p>
+      <w:pPr>
+        <w:tabs>
+          <w:tab w:val="left" w:pos="5970"/>
+        </w:tabs>
+        <w:rPr>
+          <w:sz w:val="24"/>
+          <w:szCs w:val="24"/>
+        </w:rPr>
+      </w:pPr>
+    </w:p>
+    <w:p>
+      <w:pPr>
+        <w:tabs>
+          <w:tab w:val="left" w:pos="5970"/>
+        </w:tabs>
+        <w:rPr>
+          <w:sz w:val="24"/>
+          <w:szCs w:val="24"/>
+        </w:rPr>
+      </w:pPr>
+    </w:p>
+    <w:p>
+      <w:pPr>
+        <w:tabs>
+          <w:tab w:val="left" w:pos="5970"/>
+        </w:tabs>
+        <w:rPr>
+          <w:sz w:val="24"/>
+          <w:szCs w:val="24"/>
+        </w:rPr>
+      </w:pPr>
+    </w:p>
+    <w:p>
+      <w:pPr>
+        <w:tabs>
+          <w:tab w:val="left" w:pos="5970"/>
+        </w:tabs>
+        <w:rPr>
+          <w:sz w:val="24"/>
+          <w:szCs w:val="24"/>
+        </w:rPr>
+      </w:pPr>
+    </w:p>
+    <w:p>
+      <w:pPr>
+        <w:tabs>
+          <w:tab w:val="left" w:pos="5970"/>
+        </w:tabs>
+        <w:rPr>
+          <w:sz w:val="24"/>
+          <w:szCs w:val="24"/>
+        </w:rPr>
+      </w:pPr>
+    </w:p>
+    <w:p/>
     <w:sectPr>
       <w:pgSz w:w="12240" w:h="15840"/>
       <w:pgMar w:top="1380" w:right="1560" w:bottom="1340" w:left="1600" w:header="881" w:footer="1153" w:gutter="0"/>

</xml_diff>

<commit_message>
arregle el diagrama de datos SQLite
</commit_message>
<xml_diff>
--- a/PROYECTO.docx
+++ b/PROYECTO.docx
@@ -9016,22 +9016,57 @@
         <w:ind w:left="920"/>
       </w:pPr>
       <w:r>
+        <w:t xml:space="preserve">Utilizar el anexo para </w:t>
+      </w:r>
+      <w:proofErr w:type="spellStart"/>
+      <w:proofErr w:type="gramStart"/>
+      <w:r>
+        <w:t>incl</w:t>
+      </w:r>
+      <w:proofErr w:type="spellEnd"/>
+      <w:r>
+        <w:t xml:space="preserve"> </w:t>
+      </w:r>
+      <w:r>
+        <w:t xml:space="preserve"> </w:t>
+      </w:r>
+      <w:proofErr w:type="spellStart"/>
+      <w:r>
+        <w:t>uir</w:t>
+      </w:r>
+      <w:proofErr w:type="spellEnd"/>
+      <w:proofErr w:type="gramEnd"/>
+      <w:r>
+        <w:t xml:space="preserve"> material adicional al trabajo.</w:t>
+      </w:r>
+    </w:p>
+    <w:p/>
+    <w:p/>
+    <w:p/>
+    <w:p/>
+    <w:p/>
+    <w:p/>
+    <w:p/>
+    <w:p/>
+    <w:p/>
+    <w:p>
+      <w:r>
         <w:rPr>
           <w:noProof/>
         </w:rPr>
         <w:drawing>
-          <wp:anchor distT="0" distB="0" distL="114300" distR="114300" simplePos="0" relativeHeight="251660800" behindDoc="0" locked="0" layoutInCell="1" allowOverlap="1" wp14:anchorId="38AC9A84" wp14:editId="7F30A168">
+          <wp:anchor distT="0" distB="0" distL="114300" distR="114300" simplePos="0" relativeHeight="251663872" behindDoc="0" locked="0" layoutInCell="1" allowOverlap="1" wp14:anchorId="3E374F4B" wp14:editId="6235A40D">
             <wp:simplePos x="0" y="0"/>
             <wp:positionH relativeFrom="column">
-              <wp:posOffset>438150</wp:posOffset>
+              <wp:posOffset>-109220</wp:posOffset>
             </wp:positionH>
             <wp:positionV relativeFrom="paragraph">
-              <wp:posOffset>1008380</wp:posOffset>
+              <wp:posOffset>113665</wp:posOffset>
             </wp:positionV>
             <wp:extent cx="5765800" cy="4324350"/>
             <wp:effectExtent l="0" t="0" r="6350" b="0"/>
             <wp:wrapNone/>
-            <wp:docPr id="4" name="Imagen 4"/>
+            <wp:docPr id="14" name="Imagen 14"/>
             <wp:cNvGraphicFramePr>
               <a:graphicFrameLocks xmlns:a="http://schemas.openxmlformats.org/drawingml/2006/main" noChangeAspect="1"/>
             </wp:cNvGraphicFramePr>
@@ -9076,23 +9111,29 @@
           </wp:anchor>
         </w:drawing>
       </w:r>
+    </w:p>
+    <w:p/>
+    <w:p/>
+    <w:p/>
+    <w:p/>
+    <w:p>
       <w:r>
         <w:rPr>
           <w:noProof/>
         </w:rPr>
         <w:drawing>
-          <wp:anchor distT="0" distB="0" distL="114300" distR="114300" simplePos="0" relativeHeight="251659776" behindDoc="0" locked="0" layoutInCell="1" allowOverlap="1" wp14:anchorId="50B08063" wp14:editId="1CA449EA">
+          <wp:anchor distT="0" distB="0" distL="114300" distR="114300" simplePos="0" relativeHeight="251664896" behindDoc="0" locked="0" layoutInCell="1" allowOverlap="1" wp14:anchorId="6AE9D120" wp14:editId="3F0CFA9E">
             <wp:simplePos x="0" y="0"/>
             <wp:positionH relativeFrom="column">
-              <wp:posOffset>302260</wp:posOffset>
+              <wp:posOffset>-3629</wp:posOffset>
             </wp:positionH>
             <wp:positionV relativeFrom="paragraph">
-              <wp:posOffset>2589530</wp:posOffset>
+              <wp:posOffset>-3629</wp:posOffset>
             </wp:positionV>
             <wp:extent cx="5765800" cy="4324350"/>
             <wp:effectExtent l="0" t="0" r="6350" b="0"/>
             <wp:wrapNone/>
-            <wp:docPr id="2" name="Imagen 2"/>
+            <wp:docPr id="13" name="Imagen 13"/>
             <wp:cNvGraphicFramePr>
               <a:graphicFrameLocks xmlns:a="http://schemas.openxmlformats.org/drawingml/2006/main" noChangeAspect="1"/>
             </wp:cNvGraphicFramePr>
@@ -9137,30 +9178,6 @@
           </wp:anchor>
         </w:drawing>
       </w:r>
-      <w:r>
-        <w:t xml:space="preserve">Utilizar el anexo para </w:t>
-      </w:r>
-      <w:proofErr w:type="spellStart"/>
-      <w:proofErr w:type="gramStart"/>
-      <w:r>
-        <w:t>incl</w:t>
-      </w:r>
-      <w:proofErr w:type="spellEnd"/>
-      <w:r>
-        <w:t xml:space="preserve"> </w:t>
-      </w:r>
-      <w:r>
-        <w:t xml:space="preserve"> </w:t>
-      </w:r>
-      <w:proofErr w:type="spellStart"/>
-      <w:r>
-        <w:t>uir</w:t>
-      </w:r>
-      <w:proofErr w:type="spellEnd"/>
-      <w:proofErr w:type="gramEnd"/>
-      <w:r>
-        <w:t xml:space="preserve"> material adicional al trabajo.</w:t>
-      </w:r>
     </w:p>
     <w:p/>
     <w:p/>
@@ -9188,21 +9205,6 @@
     <w:p/>
     <w:p/>
     <w:p/>
-    <w:p/>
-    <w:p/>
-    <w:p/>
-    <w:p/>
-    <w:p/>
-    <w:p/>
-    <w:p/>
-    <w:p/>
-    <w:p/>
-    <w:p/>
-    <w:p/>
-    <w:p/>
-    <w:p/>
-    <w:p/>
-    <w:p/>
     <w:p>
       <w:pPr>
         <w:rPr>
@@ -9319,6 +9321,9 @@
         </w:rPr>
       </w:pPr>
       <w:r>
+        <w:rPr>
+          <w:noProof/>
+        </w:rPr>
         <w:drawing>
           <wp:anchor distT="0" distB="0" distL="114300" distR="114300" simplePos="0" relativeHeight="251662848" behindDoc="0" locked="0" layoutInCell="1" allowOverlap="1" wp14:anchorId="4BB69E4C" wp14:editId="25F28B66">
             <wp:simplePos x="0" y="0"/>

</xml_diff>